<commit_message>
Final commit after submitting
</commit_message>
<xml_diff>
--- a/Project.docx
+++ b/Project.docx
@@ -14,11 +14,7 @@
         <w:t>Introduction and Problem Statement</w:t>
       </w:r>
     </w:p>
-    <w:p>
-      <w:pPr>
-        <w:ind w:left="420"/>
-      </w:pPr>
-    </w:p>
+    <w:p/>
     <w:p>
       <w:pPr>
         <w:ind w:left="420" w:firstLine="300"/>
@@ -30,12 +26,24 @@
         <w:rPr>
           <w:rFonts w:cstheme="minorHAnsi"/>
         </w:rPr>
-        <w:t>This project is a client/server file system where the blocks for a client are stored across N servers where N can be specified by the user when they initialize the client. Th</w:t>
+        <w:t xml:space="preserve">This project is a client/server file system </w:t>
       </w:r>
       <w:r>
         <w:rPr>
           <w:rFonts w:cstheme="minorHAnsi"/>
         </w:rPr>
+        <w:t>in which</w:t>
+      </w:r>
+      <w:r>
+        <w:rPr>
+          <w:rFonts w:cstheme="minorHAnsi"/>
+        </w:rPr>
+        <w:t xml:space="preserve"> the blocks for a client are stored across N servers where N can be specified by the user when they initialize the client. Th</w:t>
+      </w:r>
+      <w:r>
+        <w:rPr>
+          <w:rFonts w:cstheme="minorHAnsi"/>
+        </w:rPr>
         <w:t>is file system also implements RAID-5 which distributes both the data and parity blocks across multiple servers to evenly balance the load across the servers.</w:t>
       </w:r>
     </w:p>
@@ -50,7 +58,19 @@
         <w:rPr>
           <w:rFonts w:cstheme="minorHAnsi"/>
         </w:rPr>
-        <w:t>Through the redundancy implemented by RAID-5 this filesystem can handle corrupt blocks and fail-stops on a single server</w:t>
+        <w:t>Through the redundancy implemented by RAID-5</w:t>
+      </w:r>
+      <w:r>
+        <w:rPr>
+          <w:rFonts w:cstheme="minorHAnsi"/>
+        </w:rPr>
+        <w:t>,</w:t>
+      </w:r>
+      <w:r>
+        <w:rPr>
+          <w:rFonts w:cstheme="minorHAnsi"/>
+        </w:rPr>
+        <w:t xml:space="preserve"> this filesystem can handle corrupt blocks and fail-stops on a single server</w:t>
       </w:r>
       <w:r>
         <w:rPr>
@@ -145,8 +165,9 @@
         <w:pStyle w:val="Subtitle"/>
         <w:numPr>
           <w:ilvl w:val="0"/>
-          <w:numId w:val="4"/>
+          <w:numId w:val="0"/>
         </w:numPr>
+        <w:ind w:left="420"/>
         <w:rPr>
           <w:color w:val="ED7D31" w:themeColor="accent2"/>
         </w:rPr>
@@ -155,7 +176,7 @@
         <w:rPr>
           <w:color w:val="ED7D31" w:themeColor="accent2"/>
         </w:rPr>
-        <w:t>Memoryfs_server.py</w:t>
+        <w:t>2.2. Memoryfs_client.py</w:t>
       </w:r>
     </w:p>
     <w:p>
@@ -280,8 +301,9 @@
         <w:pStyle w:val="Subtitle"/>
         <w:numPr>
           <w:ilvl w:val="0"/>
-          <w:numId w:val="4"/>
+          <w:numId w:val="0"/>
         </w:numPr>
+        <w:ind w:left="420"/>
         <w:rPr>
           <w:color w:val="ED7D31" w:themeColor="accent2"/>
         </w:rPr>
@@ -291,6 +313,30 @@
           <w:color w:val="ED7D31" w:themeColor="accent2"/>
         </w:rPr>
         <w:lastRenderedPageBreak/>
+        <w:t>2</w:t>
+      </w:r>
+      <w:r>
+        <w:rPr>
+          <w:color w:val="ED7D31" w:themeColor="accent2"/>
+        </w:rPr>
+        <w:t>.</w:t>
+      </w:r>
+      <w:r>
+        <w:rPr>
+          <w:color w:val="ED7D31" w:themeColor="accent2"/>
+        </w:rPr>
+        <w:t>2</w:t>
+      </w:r>
+      <w:r>
+        <w:rPr>
+          <w:color w:val="ED7D31" w:themeColor="accent2"/>
+        </w:rPr>
+        <w:t xml:space="preserve">. </w:t>
+      </w:r>
+      <w:r>
+        <w:rPr>
+          <w:color w:val="ED7D31" w:themeColor="accent2"/>
+        </w:rPr>
         <w:t>Memoryfs_client.py</w:t>
       </w:r>
     </w:p>
@@ -312,8 +358,8 @@
       <w:pPr>
         <w:pStyle w:val="Subtitle"/>
         <w:numPr>
-          <w:ilvl w:val="0"/>
-          <w:numId w:val="5"/>
+          <w:ilvl w:val="2"/>
+          <w:numId w:val="10"/>
         </w:numPr>
       </w:pPr>
       <w:r>
@@ -390,8 +436,8 @@
       <w:pPr>
         <w:pStyle w:val="Subtitle"/>
         <w:numPr>
-          <w:ilvl w:val="0"/>
-          <w:numId w:val="5"/>
+          <w:ilvl w:val="2"/>
+          <w:numId w:val="11"/>
         </w:numPr>
       </w:pPr>
       <w:r>
@@ -425,10 +471,37 @@
         <w:ind w:left="1080" w:firstLine="360"/>
       </w:pPr>
       <w:r>
-        <w:t xml:space="preserve">Mapping the parity blocks was just about keeping the same mapping for the physical block as in the data mapping, but then adjusting the server_ID mapping </w:t>
-      </w:r>
-      <w:r>
-        <w:t>where I basically use the physical block number instead of the virtual block number since that’s what affects which server the parity block is stored on.</w:t>
+        <w:t>Mapping the parity blocks was just about keeping the same mapping for the physical block</w:t>
+      </w:r>
+      <w:r>
+        <w:t>s</w:t>
+      </w:r>
+      <w:r>
+        <w:t xml:space="preserve"> as in the data mapping</w:t>
+      </w:r>
+      <w:r>
+        <w:t>.</w:t>
+      </w:r>
+      <w:r>
+        <w:t xml:space="preserve"> </w:t>
+      </w:r>
+      <w:r>
+        <w:t xml:space="preserve">I knew I had to make the server_ID </w:t>
+      </w:r>
+      <w:r>
+        <w:t xml:space="preserve"> </w:t>
+      </w:r>
+      <w:r>
+        <w:t>translation</w:t>
+      </w:r>
+      <w:r>
+        <w:t xml:space="preserve"> </w:t>
+      </w:r>
+      <w:r>
+        <w:t>so that the parity blocks would form a diagonal, so</w:t>
+      </w:r>
+      <w:r>
+        <w:t xml:space="preserve"> I basically use the physical block number instead of the virtual block number since that’s what affects which server the parity block is stored on.</w:t>
       </w:r>
     </w:p>
     <w:p>
@@ -600,8 +673,8 @@
       <w:pPr>
         <w:pStyle w:val="Subtitle"/>
         <w:numPr>
-          <w:ilvl w:val="0"/>
-          <w:numId w:val="5"/>
+          <w:ilvl w:val="2"/>
+          <w:numId w:val="11"/>
         </w:numPr>
       </w:pPr>
       <w:r>
@@ -627,7 +700,13 @@
         <w:ind w:left="1080" w:firstLine="360"/>
       </w:pPr>
       <w:r>
-        <w:t>The second type of failure is a failstop which occurs when a server is disconnected while the client is using it.</w:t>
+        <w:t xml:space="preserve">The second type of failure is a </w:t>
+      </w:r>
+      <w:r>
+        <w:t>fail-stop</w:t>
+      </w:r>
+      <w:r>
+        <w:t xml:space="preserve"> which occurs when a server is disconnected while the client is using it.</w:t>
       </w:r>
       <w:r>
         <w:t xml:space="preserve"> I use try-except clauses to detect when a server crashes and after that I check if the server equals FAILED_SERVER so that I don’t have to wait for the RPC to timeout every time when I already know that server is offline.</w:t>
@@ -638,7 +717,13 @@
         <w:ind w:left="1080" w:firstLine="360"/>
       </w:pPr>
       <w:r>
-        <w:t xml:space="preserve"> Handling a failstop in ServerGet() is straightforward – </w:t>
+        <w:t xml:space="preserve"> Handling a </w:t>
+      </w:r>
+      <w:r>
+        <w:t>fail-stop</w:t>
+      </w:r>
+      <w:r>
+        <w:t xml:space="preserve"> in ServerGet() is straightforward – </w:t>
       </w:r>
       <w:r>
         <w:t xml:space="preserve">you read from the server in a try clause and if it’s failed then in the except </w:t>
@@ -655,7 +740,13 @@
         <w:ind w:left="1080" w:firstLine="360"/>
       </w:pPr>
       <w:r>
-        <w:t xml:space="preserve">Handling a failstop in ServerPut() is a bit more complicated since you also must worry about generating parity. First, I generate parity for the virtual block </w:t>
+        <w:t xml:space="preserve">Handling a </w:t>
+      </w:r>
+      <w:r>
+        <w:t>fail-stop</w:t>
+      </w:r>
+      <w:r>
+        <w:t xml:space="preserve"> in ServerPut() is a bit more complicated since you also must worry about generating parity. First, I generate parity for the virtual block </w:t>
       </w:r>
       <w:r>
         <w:t xml:space="preserve"> and then I attempt to store that parity </w:t>
@@ -720,9 +811,9 @@
           <w:noProof/>
         </w:rPr>
         <w:drawing>
-          <wp:inline distT="0" distB="0" distL="0" distR="0" wp14:anchorId="01F5FC01" wp14:editId="2553A9EC">
-            <wp:extent cx="4095482" cy="4113859"/>
-            <wp:effectExtent l="0" t="0" r="635" b="1270"/>
+          <wp:inline distT="0" distB="0" distL="0" distR="0" wp14:anchorId="01F5FC01" wp14:editId="3BBC4A87">
+            <wp:extent cx="3768283" cy="3785191"/>
+            <wp:effectExtent l="0" t="0" r="3810" b="6350"/>
             <wp:docPr id="16" name="Picture 16" descr="Graphical user interface, text&#10;&#10;Description automatically generated"/>
             <wp:cNvGraphicFramePr>
               <a:graphicFrameLocks xmlns:a="http://schemas.openxmlformats.org/drawingml/2006/main" noChangeAspect="1"/>
@@ -743,7 +834,7 @@
                   <pic:spPr>
                     <a:xfrm>
                       <a:off x="0" y="0"/>
-                      <a:ext cx="4098507" cy="4116898"/>
+                      <a:ext cx="3768283" cy="3785191"/>
                     </a:xfrm>
                     <a:prstGeom prst="rect">
                       <a:avLst/>
@@ -761,19 +852,10 @@
         <w:ind w:left="720"/>
       </w:pPr>
       <w:r>
-        <w:t xml:space="preserve">       </w:t>
-      </w:r>
-      <w:r>
-        <w:t xml:space="preserve">Figure 5. </w:t>
-      </w:r>
-      <w:r>
-        <w:t>Server</w:t>
-      </w:r>
-      <w:r>
-        <w:t>Pu</w:t>
-      </w:r>
-      <w:r>
-        <w:t>t() implementation.</w:t>
+        <w:t xml:space="preserve">       Figure 5. </w:t>
+      </w:r>
+      <w:r>
+        <w:t>ServerPut() implementation.</w:t>
       </w:r>
     </w:p>
     <w:p>
@@ -958,11 +1040,137 @@
     </w:p>
     <w:p>
       <w:pPr>
+        <w:ind w:left="720"/>
+      </w:pPr>
+    </w:p>
+    <w:p>
+      <w:pPr>
+        <w:ind w:left="720"/>
+      </w:pPr>
+    </w:p>
+    <w:p>
+      <w:pPr>
+        <w:pStyle w:val="Subtitle"/>
+        <w:numPr>
+          <w:ilvl w:val="2"/>
+          <w:numId w:val="11"/>
+        </w:numPr>
+      </w:pPr>
+      <w:r>
+        <w:t>Implement the Repair Procedure</w:t>
+      </w:r>
+    </w:p>
+    <w:p>
+      <w:pPr>
+        <w:ind w:left="1080" w:firstLine="360"/>
+      </w:pPr>
+      <w:r>
+        <w:t xml:space="preserve">The last major component of the client is the Repair() function which reconnects </w:t>
+      </w:r>
+      <w:r>
+        <w:t>to the specified server that had previously failed and</w:t>
+      </w:r>
+      <w:r>
+        <w:t xml:space="preserve"> recovers </w:t>
+      </w:r>
+      <w:r>
+        <w:t xml:space="preserve">all </w:t>
+      </w:r>
+      <w:r>
+        <w:t>the blocks</w:t>
+      </w:r>
+      <w:r>
+        <w:t>.</w:t>
+      </w:r>
+      <w:r>
+        <w:t xml:space="preserve"> </w:t>
+      </w:r>
+      <w:r>
+        <w:t xml:space="preserve">For this function </w:t>
+      </w:r>
+      <w:r>
+        <w:t xml:space="preserve">I reset the FAILED_SERVER flag to -1 so that the rest of my system knows there isn’t a </w:t>
+      </w:r>
+      <w:r>
+        <w:t>failure stop</w:t>
+      </w:r>
+      <w:r>
+        <w:t xml:space="preserve"> anymore, and then </w:t>
+      </w:r>
+      <w:r>
+        <w:t>read the total number of blocks from the server I’m recovering and use that in my loop range(). I could’ve also just assumed that all servers would be initialized with the same size, but I wanted to add this extra functionality. Within the loop I iterate through all the blocks of the server, recover the block data for that server, and store it in the server.</w:t>
+      </w:r>
+    </w:p>
+    <w:p>
+      <w:pPr>
+        <w:ind w:left="1080"/>
+      </w:pPr>
+    </w:p>
+    <w:p>
+      <w:pPr>
+        <w:ind w:left="1080"/>
+      </w:pPr>
+      <w:r>
+        <w:rPr>
+          <w:noProof/>
+        </w:rPr>
+        <w:drawing>
+          <wp:inline distT="0" distB="0" distL="0" distR="0" wp14:anchorId="523A2060" wp14:editId="7550BBB8">
+            <wp:extent cx="5405981" cy="1910575"/>
+            <wp:effectExtent l="0" t="0" r="4445" b="0"/>
+            <wp:docPr id="19" name="Picture 19" descr="Graphical user interface, text, application&#10;&#10;Description automatically generated"/>
+            <wp:cNvGraphicFramePr>
+              <a:graphicFrameLocks xmlns:a="http://schemas.openxmlformats.org/drawingml/2006/main" noChangeAspect="1"/>
+            </wp:cNvGraphicFramePr>
+            <a:graphic xmlns:a="http://schemas.openxmlformats.org/drawingml/2006/main">
+              <a:graphicData uri="http://schemas.openxmlformats.org/drawingml/2006/picture">
+                <pic:pic xmlns:pic="http://schemas.openxmlformats.org/drawingml/2006/picture">
+                  <pic:nvPicPr>
+                    <pic:cNvPr id="19" name="Picture 19" descr="Graphical user interface, text, application&#10;&#10;Description automatically generated"/>
+                    <pic:cNvPicPr/>
+                  </pic:nvPicPr>
+                  <pic:blipFill>
+                    <a:blip r:embed="rId14"/>
+                    <a:stretch>
+                      <a:fillRect/>
+                    </a:stretch>
+                  </pic:blipFill>
+                  <pic:spPr>
+                    <a:xfrm>
+                      <a:off x="0" y="0"/>
+                      <a:ext cx="5497491" cy="1942916"/>
+                    </a:xfrm>
+                    <a:prstGeom prst="rect">
+                      <a:avLst/>
+                    </a:prstGeom>
+                  </pic:spPr>
+                </pic:pic>
+              </a:graphicData>
+            </a:graphic>
+          </wp:inline>
+        </w:drawing>
+      </w:r>
+    </w:p>
+    <w:p>
+      <w:pPr>
+        <w:ind w:left="1080"/>
+      </w:pPr>
+      <w:r>
+        <w:t xml:space="preserve">Figure 8. </w:t>
+      </w:r>
+      <w:r>
+        <w:t>Repair function in the client that reconnects to server and recovers data.</w:t>
+      </w:r>
+    </w:p>
+    <w:p/>
+    <w:p>
+      <w:pPr>
         <w:pStyle w:val="Subtitle"/>
         <w:numPr>
           <w:ilvl w:val="0"/>
-          <w:numId w:val="4"/>
+          <w:numId w:val="0"/>
         </w:numPr>
+        <w:ind w:left="420"/>
         <w:rPr>
           <w:color w:val="ED7D31" w:themeColor="accent2"/>
         </w:rPr>
@@ -971,13 +1179,22 @@
         <w:rPr>
           <w:color w:val="ED7D31" w:themeColor="accent2"/>
         </w:rPr>
+        <w:t xml:space="preserve">2.3. </w:t>
+      </w:r>
+      <w:r>
+        <w:rPr>
+          <w:color w:val="ED7D31" w:themeColor="accent2"/>
+        </w:rPr>
         <w:t>Memoryfs_shell_rpc.py</w:t>
       </w:r>
     </w:p>
     <w:p>
       <w:pPr>
-        <w:ind w:left="720" w:firstLine="720"/>
-      </w:pPr>
+        <w:ind w:left="720"/>
+      </w:pPr>
+      <w:r>
+        <w:t xml:space="preserve">     </w:t>
+      </w:r>
       <w:r>
         <w:t xml:space="preserve">The only real changes to the shell were </w:t>
       </w:r>
@@ -1009,7 +1226,7 @@
                     <pic:cNvPicPr/>
                   </pic:nvPicPr>
                   <pic:blipFill>
-                    <a:blip r:embed="rId14"/>
+                    <a:blip r:embed="rId15"/>
                     <a:stretch>
                       <a:fillRect/>
                     </a:stretch>
@@ -1035,7 +1252,13 @@
         <w:ind w:left="720"/>
       </w:pPr>
       <w:r>
-        <w:t xml:space="preserve">Figure 2. Command-line arguments for </w:t>
+        <w:t xml:space="preserve">Figure </w:t>
+      </w:r>
+      <w:r>
+        <w:t>9</w:t>
+      </w:r>
+      <w:r>
+        <w:t xml:space="preserve">. Command-line arguments for </w:t>
       </w:r>
       <w:r>
         <w:t>the number of servers and the ports.</w:t>
@@ -1055,7 +1278,7 @@
           <w:noProof/>
         </w:rPr>
         <w:drawing>
-          <wp:anchor distT="0" distB="0" distL="114300" distR="114300" simplePos="0" relativeHeight="251658240" behindDoc="0" locked="0" layoutInCell="1" allowOverlap="1" wp14:anchorId="63DE65D0" wp14:editId="2D5B0E45">
+          <wp:anchor distT="0" distB="0" distL="114300" distR="114300" simplePos="0" relativeHeight="251658240" behindDoc="0" locked="0" layoutInCell="1" allowOverlap="1" wp14:anchorId="63DE65D0" wp14:editId="43F64F66">
             <wp:simplePos x="0" y="0"/>
             <wp:positionH relativeFrom="column">
               <wp:posOffset>500049</wp:posOffset>
@@ -1078,7 +1301,7 @@
                     <pic:cNvPicPr/>
                   </pic:nvPicPr>
                   <pic:blipFill>
-                    <a:blip r:embed="rId15">
+                    <a:blip r:embed="rId16">
                       <a:extLst>
                         <a:ext uri="{28A0092B-C50C-407E-A947-70E740481C1C}">
                           <a14:useLocalDpi xmlns:a14="http://schemas.microsoft.com/office/drawing/2010/main" val="0"/>
@@ -1140,7 +1363,7 @@
                     <pic:cNvPicPr/>
                   </pic:nvPicPr>
                   <pic:blipFill>
-                    <a:blip r:embed="rId16"/>
+                    <a:blip r:embed="rId17"/>
                     <a:stretch>
                       <a:fillRect/>
                     </a:stretch>
@@ -1171,7 +1394,13 @@
         <w:ind w:left="720"/>
       </w:pPr>
       <w:r>
-        <w:t xml:space="preserve">Figure 3. Interpreter command for repair function and the shell repair function which does some error checking and calls a client-side repair function. </w:t>
+        <w:t xml:space="preserve">Figure </w:t>
+      </w:r>
+      <w:r>
+        <w:t>10</w:t>
+      </w:r>
+      <w:r>
+        <w:t xml:space="preserve">. Interpreter command for repair function and the shell repair function which does some error checking and calls a client-side repair function. </w:t>
       </w:r>
     </w:p>
     <w:p>
@@ -1179,10 +1408,1132 @@
         <w:ind w:left="720"/>
       </w:pPr>
     </w:p>
+    <w:p>
+      <w:pPr>
+        <w:pStyle w:val="Heading2"/>
+        <w:ind w:left="60"/>
+      </w:pPr>
+      <w:r>
+        <w:t>3. Evaluation</w:t>
+      </w:r>
+    </w:p>
+    <w:p/>
+    <w:p>
+      <w:pPr>
+        <w:pStyle w:val="Subtitle"/>
+        <w:numPr>
+          <w:ilvl w:val="0"/>
+          <w:numId w:val="0"/>
+        </w:numPr>
+        <w:ind w:left="420"/>
+        <w:rPr>
+          <w:color w:val="ED7D31" w:themeColor="accent2"/>
+        </w:rPr>
+      </w:pPr>
+      <w:r>
+        <w:rPr>
+          <w:color w:val="ED7D31" w:themeColor="accent2"/>
+        </w:rPr>
+        <w:t>3.</w:t>
+      </w:r>
+      <w:r>
+        <w:rPr>
+          <w:color w:val="ED7D31" w:themeColor="accent2"/>
+        </w:rPr>
+        <w:t>1.</w:t>
+      </w:r>
+      <w:r>
+        <w:rPr>
+          <w:color w:val="ED7D31" w:themeColor="accent2"/>
+        </w:rPr>
+        <w:t xml:space="preserve"> Testing</w:t>
+      </w:r>
+    </w:p>
+    <w:p>
+      <w:pPr>
+        <w:ind w:left="720" w:firstLine="300"/>
+      </w:pPr>
+      <w:r>
+        <w:t>To test my program, I ran N = 4 to N = 8 servers and would create some files and directories</w:t>
+      </w:r>
+      <w:r>
+        <w:t xml:space="preserve"> by copying and pasting commands from a text document</w:t>
+      </w:r>
+      <w:r>
+        <w:t xml:space="preserve">, crash one of the servers, ls and cat a few times and check the log to see if the </w:t>
+      </w:r>
+      <w:r>
+        <w:t>fail-stop</w:t>
+      </w:r>
+      <w:r>
+        <w:t xml:space="preserve"> was detected and handled correctly, then repair the server and check the log again to make sure everything worked as normal and that I recovered all the blocks for that server. I then repeated that process for all the servers I was running and made sure to use as many </w:t>
+      </w:r>
+      <w:r>
+        <w:t>commands as possible</w:t>
+      </w:r>
+      <w:r>
+        <w:t xml:space="preserve"> (ln, cat, append, cd, chdir, mkdir, create</w:t>
+      </w:r>
+      <w:r>
+        <w:t>).</w:t>
+      </w:r>
+    </w:p>
+    <w:p>
+      <w:pPr>
+        <w:ind w:left="720"/>
+      </w:pPr>
+      <w:r>
+        <w:t xml:space="preserve">After testing the </w:t>
+      </w:r>
+      <w:r>
+        <w:t>fail-stop</w:t>
+      </w:r>
+      <w:r>
+        <w:t xml:space="preserve">s I moved on </w:t>
+      </w:r>
+      <w:r>
+        <w:t>to testing corrupt blocks by starting a server with the “-cblk” command included and then either doing some operations or just calling “showblock block#” and checking the log file to make sure the corruption was detected and that the block was recovered.</w:t>
+      </w:r>
+    </w:p>
+    <w:p>
+      <w:pPr>
+        <w:ind w:left="720" w:firstLine="420"/>
+      </w:pPr>
+      <w:r>
+        <w:t xml:space="preserve"> </w:t>
+      </w:r>
+    </w:p>
+    <w:p>
+      <w:pPr>
+        <w:pStyle w:val="Subtitle"/>
+        <w:numPr>
+          <w:ilvl w:val="0"/>
+          <w:numId w:val="0"/>
+        </w:numPr>
+        <w:ind w:left="420"/>
+        <w:rPr>
+          <w:color w:val="ED7D31" w:themeColor="accent2"/>
+        </w:rPr>
+      </w:pPr>
+      <w:r>
+        <w:rPr>
+          <w:color w:val="ED7D31" w:themeColor="accent2"/>
+        </w:rPr>
+        <w:t>3.2. Evaluation</w:t>
+      </w:r>
+    </w:p>
+    <w:p>
+      <w:pPr>
+        <w:ind w:left="720" w:firstLine="300"/>
+      </w:pPr>
+      <w:r>
+        <w:t>I added a “showload” command to my shell which will display the load on each server as well as the average. Screenshots of this command being used can be seen below. I created a text file that makes 8 directories in the root inode and then in each directory creates a file and appends 210 bytes. To meet the requirements for testing with multiple block sizes and file sizes I made another text file that creates 2 files in each directory and appends 210 bytes to each file.</w:t>
+      </w:r>
+    </w:p>
+    <w:p>
+      <w:pPr>
+        <w:rPr>
+          <w:noProof/>
+        </w:rPr>
+      </w:pPr>
+      <w:r>
+        <w:rPr>
+          <w:noProof/>
+        </w:rPr>
+        <w:tab/>
+      </w:r>
+      <w:r>
+        <w:rPr>
+          <w:noProof/>
+        </w:rPr>
+        <w:drawing>
+          <wp:inline distT="0" distB="0" distL="0" distR="0" wp14:anchorId="63B2196D" wp14:editId="42865B5D">
+            <wp:extent cx="1495425" cy="542925"/>
+            <wp:effectExtent l="0" t="0" r="9525" b="9525"/>
+            <wp:docPr id="6" name="Picture 6" descr="Graphical user interface, text&#10;&#10;Description automatically generated"/>
+            <wp:cNvGraphicFramePr>
+              <a:graphicFrameLocks xmlns:a="http://schemas.openxmlformats.org/drawingml/2006/main" noChangeAspect="1"/>
+            </wp:cNvGraphicFramePr>
+            <a:graphic xmlns:a="http://schemas.openxmlformats.org/drawingml/2006/main">
+              <a:graphicData uri="http://schemas.openxmlformats.org/drawingml/2006/picture">
+                <pic:pic xmlns:pic="http://schemas.openxmlformats.org/drawingml/2006/picture">
+                  <pic:nvPicPr>
+                    <pic:cNvPr id="6" name="Picture 6" descr="Graphical user interface, text&#10;&#10;Description automatically generated"/>
+                    <pic:cNvPicPr/>
+                  </pic:nvPicPr>
+                  <pic:blipFill>
+                    <a:blip r:embed="rId18"/>
+                    <a:stretch>
+                      <a:fillRect/>
+                    </a:stretch>
+                  </pic:blipFill>
+                  <pic:spPr>
+                    <a:xfrm>
+                      <a:off x="0" y="0"/>
+                      <a:ext cx="1495425" cy="542925"/>
+                    </a:xfrm>
+                    <a:prstGeom prst="rect">
+                      <a:avLst/>
+                    </a:prstGeom>
+                  </pic:spPr>
+                </pic:pic>
+              </a:graphicData>
+            </a:graphic>
+          </wp:inline>
+        </w:drawing>
+      </w:r>
+      <w:r>
+        <w:rPr>
+          <w:noProof/>
+        </w:rPr>
+        <w:tab/>
+      </w:r>
+      <w:r>
+        <w:rPr>
+          <w:noProof/>
+        </w:rPr>
+        <w:drawing>
+          <wp:inline distT="0" distB="0" distL="0" distR="0" wp14:anchorId="3221B749" wp14:editId="6DD56452">
+            <wp:extent cx="2400461" cy="924588"/>
+            <wp:effectExtent l="0" t="0" r="0" b="8890"/>
+            <wp:docPr id="14" name="Picture 14"/>
+            <wp:cNvGraphicFramePr>
+              <a:graphicFrameLocks xmlns:a="http://schemas.openxmlformats.org/drawingml/2006/main" noChangeAspect="1"/>
+            </wp:cNvGraphicFramePr>
+            <a:graphic xmlns:a="http://schemas.openxmlformats.org/drawingml/2006/main">
+              <a:graphicData uri="http://schemas.openxmlformats.org/drawingml/2006/picture">
+                <pic:pic xmlns:pic="http://schemas.openxmlformats.org/drawingml/2006/picture">
+                  <pic:nvPicPr>
+                    <pic:cNvPr id="14" name="Picture 14"/>
+                    <pic:cNvPicPr/>
+                  </pic:nvPicPr>
+                  <pic:blipFill rotWithShape="1">
+                    <a:blip r:embed="rId19"/>
+                    <a:srcRect r="4071"/>
+                    <a:stretch/>
+                  </pic:blipFill>
+                  <pic:spPr bwMode="auto">
+                    <a:xfrm>
+                      <a:off x="0" y="0"/>
+                      <a:ext cx="2416891" cy="930916"/>
+                    </a:xfrm>
+                    <a:prstGeom prst="rect">
+                      <a:avLst/>
+                    </a:prstGeom>
+                    <a:ln>
+                      <a:noFill/>
+                    </a:ln>
+                    <a:extLst>
+                      <a:ext uri="{53640926-AAD7-44D8-BBD7-CCE9431645EC}">
+                        <a14:shadowObscured xmlns:a14="http://schemas.microsoft.com/office/drawing/2010/main"/>
+                      </a:ext>
+                    </a:extLst>
+                  </pic:spPr>
+                </pic:pic>
+              </a:graphicData>
+            </a:graphic>
+          </wp:inline>
+        </w:drawing>
+      </w:r>
+    </w:p>
+    <w:p>
+      <w:pPr>
+        <w:pStyle w:val="ListParagraph"/>
+        <w:numPr>
+          <w:ilvl w:val="0"/>
+          <w:numId w:val="15"/>
+        </w:numPr>
+        <w:rPr>
+          <w:b/>
+          <w:bCs/>
+        </w:rPr>
+      </w:pPr>
+      <w:r>
+        <w:rPr>
+          <w:b/>
+          <w:bCs/>
+          <w:noProof/>
+        </w:rPr>
+        <w:t>Block Size = 256 bytes, 8 files with 210 bytes each</w:t>
+      </w:r>
+    </w:p>
+    <w:p>
+      <w:pPr>
+        <w:ind w:left="720"/>
+        <w:rPr>
+          <w:noProof/>
+        </w:rPr>
+      </w:pPr>
+      <w:r>
+        <w:rPr>
+          <w:noProof/>
+        </w:rPr>
+        <w:drawing>
+          <wp:inline distT="0" distB="0" distL="0" distR="0" wp14:anchorId="73DAA8D6" wp14:editId="268C10A8">
+            <wp:extent cx="1486894" cy="549910"/>
+            <wp:effectExtent l="0" t="0" r="0" b="2540"/>
+            <wp:docPr id="2" name="Picture 2" descr="Text&#10;&#10;Description automatically generated"/>
+            <wp:cNvGraphicFramePr>
+              <a:graphicFrameLocks xmlns:a="http://schemas.openxmlformats.org/drawingml/2006/main" noChangeAspect="1"/>
+            </wp:cNvGraphicFramePr>
+            <a:graphic xmlns:a="http://schemas.openxmlformats.org/drawingml/2006/main">
+              <a:graphicData uri="http://schemas.openxmlformats.org/drawingml/2006/picture">
+                <pic:pic xmlns:pic="http://schemas.openxmlformats.org/drawingml/2006/picture">
+                  <pic:nvPicPr>
+                    <pic:cNvPr id="2" name="Picture 2" descr="Text&#10;&#10;Description automatically generated"/>
+                    <pic:cNvPicPr/>
+                  </pic:nvPicPr>
+                  <pic:blipFill rotWithShape="1">
+                    <a:blip r:embed="rId20"/>
+                    <a:srcRect t="37202" r="41051"/>
+                    <a:stretch/>
+                  </pic:blipFill>
+                  <pic:spPr bwMode="auto">
+                    <a:xfrm>
+                      <a:off x="0" y="0"/>
+                      <a:ext cx="1487940" cy="550297"/>
+                    </a:xfrm>
+                    <a:prstGeom prst="rect">
+                      <a:avLst/>
+                    </a:prstGeom>
+                    <a:ln>
+                      <a:noFill/>
+                    </a:ln>
+                    <a:extLst>
+                      <a:ext uri="{53640926-AAD7-44D8-BBD7-CCE9431645EC}">
+                        <a14:shadowObscured xmlns:a14="http://schemas.microsoft.com/office/drawing/2010/main"/>
+                      </a:ext>
+                    </a:extLst>
+                  </pic:spPr>
+                </pic:pic>
+              </a:graphicData>
+            </a:graphic>
+          </wp:inline>
+        </w:drawing>
+      </w:r>
+      <w:r>
+        <w:rPr>
+          <w:noProof/>
+        </w:rPr>
+        <w:tab/>
+      </w:r>
+      <w:r>
+        <w:rPr>
+          <w:noProof/>
+        </w:rPr>
+        <w:drawing>
+          <wp:inline distT="0" distB="0" distL="0" distR="0" wp14:anchorId="6C803A37" wp14:editId="59464FB3">
+            <wp:extent cx="2361268" cy="898498"/>
+            <wp:effectExtent l="0" t="0" r="1270" b="0"/>
+            <wp:docPr id="18" name="Picture 18" descr="Text&#10;&#10;Description automatically generated with low confidence"/>
+            <wp:cNvGraphicFramePr>
+              <a:graphicFrameLocks xmlns:a="http://schemas.openxmlformats.org/drawingml/2006/main" noChangeAspect="1"/>
+            </wp:cNvGraphicFramePr>
+            <a:graphic xmlns:a="http://schemas.openxmlformats.org/drawingml/2006/main">
+              <a:graphicData uri="http://schemas.openxmlformats.org/drawingml/2006/picture">
+                <pic:pic xmlns:pic="http://schemas.openxmlformats.org/drawingml/2006/picture">
+                  <pic:nvPicPr>
+                    <pic:cNvPr id="18" name="Picture 18" descr="Text&#10;&#10;Description automatically generated with low confidence"/>
+                    <pic:cNvPicPr/>
+                  </pic:nvPicPr>
+                  <pic:blipFill rotWithShape="1">
+                    <a:blip r:embed="rId21"/>
+                    <a:srcRect r="9320"/>
+                    <a:stretch/>
+                  </pic:blipFill>
+                  <pic:spPr bwMode="auto">
+                    <a:xfrm>
+                      <a:off x="0" y="0"/>
+                      <a:ext cx="2371461" cy="902377"/>
+                    </a:xfrm>
+                    <a:prstGeom prst="rect">
+                      <a:avLst/>
+                    </a:prstGeom>
+                    <a:ln>
+                      <a:noFill/>
+                    </a:ln>
+                    <a:extLst>
+                      <a:ext uri="{53640926-AAD7-44D8-BBD7-CCE9431645EC}">
+                        <a14:shadowObscured xmlns:a14="http://schemas.microsoft.com/office/drawing/2010/main"/>
+                      </a:ext>
+                    </a:extLst>
+                  </pic:spPr>
+                </pic:pic>
+              </a:graphicData>
+            </a:graphic>
+          </wp:inline>
+        </w:drawing>
+      </w:r>
+    </w:p>
+    <w:p>
+      <w:pPr>
+        <w:pStyle w:val="ListParagraph"/>
+        <w:numPr>
+          <w:ilvl w:val="0"/>
+          <w:numId w:val="15"/>
+        </w:numPr>
+        <w:rPr>
+          <w:b/>
+          <w:bCs/>
+          <w:noProof/>
+        </w:rPr>
+      </w:pPr>
+      <w:r>
+        <w:rPr>
+          <w:b/>
+          <w:bCs/>
+          <w:noProof/>
+        </w:rPr>
+        <w:t xml:space="preserve">Block Size = </w:t>
+      </w:r>
+      <w:r>
+        <w:rPr>
+          <w:b/>
+          <w:bCs/>
+          <w:noProof/>
+        </w:rPr>
+        <w:t xml:space="preserve">256 </w:t>
+      </w:r>
+      <w:r>
+        <w:rPr>
+          <w:b/>
+          <w:bCs/>
+          <w:noProof/>
+        </w:rPr>
+        <w:t>bytes</w:t>
+      </w:r>
+      <w:r>
+        <w:rPr>
+          <w:b/>
+          <w:bCs/>
+          <w:noProof/>
+        </w:rPr>
+        <w:t>, 16 files with 210 bytes each</w:t>
+      </w:r>
+    </w:p>
+    <w:p>
+      <w:pPr>
+        <w:ind w:firstLine="720"/>
+        <w:rPr>
+          <w:noProof/>
+        </w:rPr>
+      </w:pPr>
+      <w:r>
+        <w:rPr>
+          <w:noProof/>
+        </w:rPr>
+        <w:drawing>
+          <wp:inline distT="0" distB="0" distL="0" distR="0" wp14:anchorId="3B475E78" wp14:editId="3BFFF537">
+            <wp:extent cx="1447800" cy="552450"/>
+            <wp:effectExtent l="0" t="0" r="0" b="0"/>
+            <wp:docPr id="10" name="Picture 10" descr="Graphical user interface, text&#10;&#10;Description automatically generated"/>
+            <wp:cNvGraphicFramePr>
+              <a:graphicFrameLocks xmlns:a="http://schemas.openxmlformats.org/drawingml/2006/main" noChangeAspect="1"/>
+            </wp:cNvGraphicFramePr>
+            <a:graphic xmlns:a="http://schemas.openxmlformats.org/drawingml/2006/main">
+              <a:graphicData uri="http://schemas.openxmlformats.org/drawingml/2006/picture">
+                <pic:pic xmlns:pic="http://schemas.openxmlformats.org/drawingml/2006/picture">
+                  <pic:nvPicPr>
+                    <pic:cNvPr id="10" name="Picture 10" descr="Graphical user interface, text&#10;&#10;Description automatically generated"/>
+                    <pic:cNvPicPr/>
+                  </pic:nvPicPr>
+                  <pic:blipFill>
+                    <a:blip r:embed="rId22"/>
+                    <a:stretch>
+                      <a:fillRect/>
+                    </a:stretch>
+                  </pic:blipFill>
+                  <pic:spPr>
+                    <a:xfrm>
+                      <a:off x="0" y="0"/>
+                      <a:ext cx="1447800" cy="552450"/>
+                    </a:xfrm>
+                    <a:prstGeom prst="rect">
+                      <a:avLst/>
+                    </a:prstGeom>
+                  </pic:spPr>
+                </pic:pic>
+              </a:graphicData>
+            </a:graphic>
+          </wp:inline>
+        </w:drawing>
+      </w:r>
+      <w:r>
+        <w:rPr>
+          <w:noProof/>
+        </w:rPr>
+        <w:tab/>
+      </w:r>
+      <w:r>
+        <w:rPr>
+          <w:noProof/>
+        </w:rPr>
+        <w:drawing>
+          <wp:inline distT="0" distB="0" distL="0" distR="0" wp14:anchorId="20422214" wp14:editId="2BF2A8D1">
+            <wp:extent cx="2329732" cy="1007899"/>
+            <wp:effectExtent l="0" t="0" r="0" b="1905"/>
+            <wp:docPr id="12" name="Picture 12" descr="Text&#10;&#10;Description automatically generated"/>
+            <wp:cNvGraphicFramePr>
+              <a:graphicFrameLocks xmlns:a="http://schemas.openxmlformats.org/drawingml/2006/main" noChangeAspect="1"/>
+            </wp:cNvGraphicFramePr>
+            <a:graphic xmlns:a="http://schemas.openxmlformats.org/drawingml/2006/main">
+              <a:graphicData uri="http://schemas.openxmlformats.org/drawingml/2006/picture">
+                <pic:pic xmlns:pic="http://schemas.openxmlformats.org/drawingml/2006/picture">
+                  <pic:nvPicPr>
+                    <pic:cNvPr id="12" name="Picture 12" descr="Text&#10;&#10;Description automatically generated"/>
+                    <pic:cNvPicPr/>
+                  </pic:nvPicPr>
+                  <pic:blipFill>
+                    <a:blip r:embed="rId23"/>
+                    <a:stretch>
+                      <a:fillRect/>
+                    </a:stretch>
+                  </pic:blipFill>
+                  <pic:spPr>
+                    <a:xfrm>
+                      <a:off x="0" y="0"/>
+                      <a:ext cx="2343927" cy="1014040"/>
+                    </a:xfrm>
+                    <a:prstGeom prst="rect">
+                      <a:avLst/>
+                    </a:prstGeom>
+                  </pic:spPr>
+                </pic:pic>
+              </a:graphicData>
+            </a:graphic>
+          </wp:inline>
+        </w:drawing>
+      </w:r>
+    </w:p>
+    <w:p>
+      <w:pPr>
+        <w:pStyle w:val="ListParagraph"/>
+        <w:numPr>
+          <w:ilvl w:val="0"/>
+          <w:numId w:val="15"/>
+        </w:numPr>
+        <w:rPr>
+          <w:b/>
+          <w:bCs/>
+          <w:noProof/>
+        </w:rPr>
+      </w:pPr>
+      <w:r>
+        <w:rPr>
+          <w:b/>
+          <w:bCs/>
+        </w:rPr>
+        <w:t>Block Size = 128 Bytes</w:t>
+      </w:r>
+      <w:r>
+        <w:rPr>
+          <w:b/>
+          <w:bCs/>
+        </w:rPr>
+        <w:t xml:space="preserve">, </w:t>
+      </w:r>
+      <w:r>
+        <w:rPr>
+          <w:b/>
+          <w:bCs/>
+          <w:noProof/>
+        </w:rPr>
+        <w:t>8 files with 210 bytes each</w:t>
+      </w:r>
+    </w:p>
+    <w:p>
+      <w:pPr>
+        <w:ind w:left="720"/>
+      </w:pPr>
+      <w:r>
+        <w:rPr>
+          <w:noProof/>
+        </w:rPr>
+        <w:drawing>
+          <wp:inline distT="0" distB="0" distL="0" distR="0" wp14:anchorId="6D60C920" wp14:editId="3510B3FB">
+            <wp:extent cx="1533525" cy="561975"/>
+            <wp:effectExtent l="0" t="0" r="9525" b="9525"/>
+            <wp:docPr id="11" name="Picture 11" descr="Text&#10;&#10;Description automatically generated"/>
+            <wp:cNvGraphicFramePr>
+              <a:graphicFrameLocks xmlns:a="http://schemas.openxmlformats.org/drawingml/2006/main" noChangeAspect="1"/>
+            </wp:cNvGraphicFramePr>
+            <a:graphic xmlns:a="http://schemas.openxmlformats.org/drawingml/2006/main">
+              <a:graphicData uri="http://schemas.openxmlformats.org/drawingml/2006/picture">
+                <pic:pic xmlns:pic="http://schemas.openxmlformats.org/drawingml/2006/picture">
+                  <pic:nvPicPr>
+                    <pic:cNvPr id="11" name="Picture 11" descr="Text&#10;&#10;Description automatically generated"/>
+                    <pic:cNvPicPr/>
+                  </pic:nvPicPr>
+                  <pic:blipFill>
+                    <a:blip r:embed="rId24"/>
+                    <a:stretch>
+                      <a:fillRect/>
+                    </a:stretch>
+                  </pic:blipFill>
+                  <pic:spPr>
+                    <a:xfrm>
+                      <a:off x="0" y="0"/>
+                      <a:ext cx="1533525" cy="561975"/>
+                    </a:xfrm>
+                    <a:prstGeom prst="rect">
+                      <a:avLst/>
+                    </a:prstGeom>
+                  </pic:spPr>
+                </pic:pic>
+              </a:graphicData>
+            </a:graphic>
+          </wp:inline>
+        </w:drawing>
+      </w:r>
+      <w:r>
+        <w:rPr>
+          <w:noProof/>
+        </w:rPr>
+        <w:tab/>
+      </w:r>
+      <w:r>
+        <w:rPr>
+          <w:noProof/>
+        </w:rPr>
+        <w:drawing>
+          <wp:inline distT="0" distB="0" distL="0" distR="0" wp14:anchorId="64B92DDE" wp14:editId="31028700">
+            <wp:extent cx="2329180" cy="939436"/>
+            <wp:effectExtent l="0" t="0" r="0" b="0"/>
+            <wp:docPr id="13" name="Picture 13" descr="Text&#10;&#10;Description automatically generated with medium confidence"/>
+            <wp:cNvGraphicFramePr>
+              <a:graphicFrameLocks xmlns:a="http://schemas.openxmlformats.org/drawingml/2006/main" noChangeAspect="1"/>
+            </wp:cNvGraphicFramePr>
+            <a:graphic xmlns:a="http://schemas.openxmlformats.org/drawingml/2006/main">
+              <a:graphicData uri="http://schemas.openxmlformats.org/drawingml/2006/picture">
+                <pic:pic xmlns:pic="http://schemas.openxmlformats.org/drawingml/2006/picture">
+                  <pic:nvPicPr>
+                    <pic:cNvPr id="13" name="Picture 13" descr="Text&#10;&#10;Description automatically generated with medium confidence"/>
+                    <pic:cNvPicPr/>
+                  </pic:nvPicPr>
+                  <pic:blipFill>
+                    <a:blip r:embed="rId25"/>
+                    <a:stretch>
+                      <a:fillRect/>
+                    </a:stretch>
+                  </pic:blipFill>
+                  <pic:spPr>
+                    <a:xfrm>
+                      <a:off x="0" y="0"/>
+                      <a:ext cx="2350253" cy="947935"/>
+                    </a:xfrm>
+                    <a:prstGeom prst="rect">
+                      <a:avLst/>
+                    </a:prstGeom>
+                  </pic:spPr>
+                </pic:pic>
+              </a:graphicData>
+            </a:graphic>
+          </wp:inline>
+        </w:drawing>
+      </w:r>
+    </w:p>
+    <w:p>
+      <w:pPr>
+        <w:pStyle w:val="ListParagraph"/>
+        <w:numPr>
+          <w:ilvl w:val="0"/>
+          <w:numId w:val="15"/>
+        </w:numPr>
+        <w:rPr>
+          <w:b/>
+          <w:bCs/>
+        </w:rPr>
+      </w:pPr>
+      <w:r>
+        <w:rPr>
+          <w:b/>
+          <w:bCs/>
+        </w:rPr>
+        <w:t xml:space="preserve">Block Size = 128 Bytes, </w:t>
+      </w:r>
+      <w:r>
+        <w:rPr>
+          <w:b/>
+          <w:bCs/>
+          <w:noProof/>
+        </w:rPr>
+        <w:t>16 files with 210 bytes each</w:t>
+      </w:r>
+    </w:p>
+    <w:p>
+      <w:pPr>
+        <w:pStyle w:val="ListParagraph"/>
+        <w:rPr>
+          <w:b/>
+          <w:bCs/>
+        </w:rPr>
+      </w:pPr>
+    </w:p>
+    <w:p>
+      <w:pPr>
+        <w:pStyle w:val="ListParagraph"/>
+        <w:ind w:firstLine="360"/>
+        <w:rPr>
+          <w:noProof/>
+        </w:rPr>
+      </w:pPr>
+      <w:r>
+        <w:rPr>
+          <w:noProof/>
+        </w:rPr>
+        <w:t xml:space="preserve">As you can see from the screenshots, my filesystem succesfully balances the load fairly evenly between the servers. Although the virtual blocks are theoretically mapped completely evenly, in the actual implementation some servers will have higher loads than others because they contain the root inode or multiple directory blocks. Regardless of this, the load for even the most used server is still much less than that of a single-server file system. </w:t>
+      </w:r>
+    </w:p>
+    <w:p>
+      <w:pPr>
+        <w:pStyle w:val="ListParagraph"/>
+        <w:ind w:left="360" w:firstLine="360"/>
+      </w:pPr>
+    </w:p>
+    <w:p>
+      <w:pPr>
+        <w:pStyle w:val="Heading2"/>
+      </w:pPr>
+      <w:r>
+        <w:t xml:space="preserve">4. </w:t>
+      </w:r>
+      <w:r>
+        <w:t>Reproducibility</w:t>
+      </w:r>
+    </w:p>
+    <w:p>
+      <w:pPr>
+        <w:ind w:left="390"/>
+      </w:pPr>
+    </w:p>
+    <w:p>
+      <w:pPr>
+        <w:pStyle w:val="ListParagraph"/>
+        <w:numPr>
+          <w:ilvl w:val="0"/>
+          <w:numId w:val="14"/>
+        </w:numPr>
+      </w:pPr>
+      <w:r>
+        <w:t>To run the filesystem, you first need to start running a minimum of 4 servers</w:t>
+      </w:r>
+      <w:r>
+        <w:t>.</w:t>
+      </w:r>
+      <w:r>
+        <w:t xml:space="preserve"> </w:t>
+      </w:r>
+      <w:r>
+        <w:t xml:space="preserve">You can run N servers (MAX N = 8) </w:t>
+      </w:r>
+      <w:r>
+        <w:t xml:space="preserve">by running these commands for each </w:t>
+      </w:r>
+      <w:r>
+        <w:t>server you’d like</w:t>
+      </w:r>
+      <w:r>
+        <w:t xml:space="preserve"> in separate terminals</w:t>
+      </w:r>
+      <w:r>
+        <w:t>:</w:t>
+      </w:r>
+    </w:p>
+    <w:p>
+      <w:pPr>
+        <w:pStyle w:val="ListParagraph"/>
+        <w:ind w:left="1440"/>
+        <w:rPr>
+          <w:rFonts w:ascii="Lato" w:hAnsi="Lato"/>
+          <w:shd w:val="clear" w:color="auto" w:fill="FFFFFF"/>
+        </w:rPr>
+      </w:pPr>
+      <w:r>
+        <w:rPr>
+          <w:rFonts w:ascii="Lato" w:hAnsi="Lato"/>
+          <w:shd w:val="clear" w:color="auto" w:fill="FFFFFF"/>
+        </w:rPr>
+        <w:t>python memoryfs_server.py -bs 128 -nb 256 -port 8000 -sid 0</w:t>
+      </w:r>
+    </w:p>
+    <w:p>
+      <w:pPr>
+        <w:pStyle w:val="ListParagraph"/>
+        <w:ind w:left="1440"/>
+        <w:rPr>
+          <w:rFonts w:ascii="Lato" w:hAnsi="Lato"/>
+          <w:shd w:val="clear" w:color="auto" w:fill="FFFFFF"/>
+        </w:rPr>
+      </w:pPr>
+      <w:r>
+        <w:rPr>
+          <w:rFonts w:ascii="Lato" w:hAnsi="Lato"/>
+          <w:shd w:val="clear" w:color="auto" w:fill="FFFFFF"/>
+        </w:rPr>
+        <w:t>python memoryfs_server.py -bs 128 -nb 256 -port 8001 -sid 1</w:t>
+      </w:r>
+    </w:p>
+    <w:p>
+      <w:pPr>
+        <w:pStyle w:val="ListParagraph"/>
+        <w:ind w:left="1440"/>
+        <w:rPr>
+          <w:rFonts w:ascii="Lato" w:hAnsi="Lato"/>
+          <w:shd w:val="clear" w:color="auto" w:fill="FFFFFF"/>
+        </w:rPr>
+      </w:pPr>
+      <w:r>
+        <w:rPr>
+          <w:rFonts w:ascii="Lato" w:hAnsi="Lato"/>
+          <w:shd w:val="clear" w:color="auto" w:fill="FFFFFF"/>
+        </w:rPr>
+        <w:t>python memoryfs_server.py -bs 128 -nb 256 -port 8002 -sid 2</w:t>
+      </w:r>
+    </w:p>
+    <w:p>
+      <w:pPr>
+        <w:pStyle w:val="ListParagraph"/>
+        <w:ind w:left="1440"/>
+        <w:rPr>
+          <w:rFonts w:ascii="Lato" w:hAnsi="Lato"/>
+          <w:shd w:val="clear" w:color="auto" w:fill="FFFFFF"/>
+        </w:rPr>
+      </w:pPr>
+      <w:r>
+        <w:rPr>
+          <w:rFonts w:ascii="Lato" w:hAnsi="Lato"/>
+          <w:shd w:val="clear" w:color="auto" w:fill="FFFFFF"/>
+        </w:rPr>
+        <w:t>…</w:t>
+      </w:r>
+    </w:p>
+    <w:p>
+      <w:pPr>
+        <w:pStyle w:val="ListParagraph"/>
+        <w:ind w:left="1440"/>
+        <w:rPr>
+          <w:rFonts w:ascii="Lato" w:hAnsi="Lato"/>
+          <w:shd w:val="clear" w:color="auto" w:fill="FFFFFF"/>
+        </w:rPr>
+      </w:pPr>
+      <w:r>
+        <w:rPr>
+          <w:rFonts w:ascii="Lato" w:hAnsi="Lato"/>
+          <w:shd w:val="clear" w:color="auto" w:fill="FFFFFF"/>
+        </w:rPr>
+        <w:t>python memoryfs_server.py -bs 128 -nb 256 -port XXXX -sid N</w:t>
+      </w:r>
+    </w:p>
+    <w:p>
+      <w:pPr>
+        <w:pStyle w:val="ListParagraph"/>
+        <w:ind w:left="750"/>
+        <w:rPr>
+          <w:rFonts w:ascii="Lato" w:hAnsi="Lato"/>
+          <w:color w:val="2D3B45"/>
+          <w:shd w:val="clear" w:color="auto" w:fill="FFFFFF"/>
+        </w:rPr>
+      </w:pPr>
+    </w:p>
+    <w:p>
+      <w:pPr>
+        <w:pStyle w:val="ListParagraph"/>
+        <w:numPr>
+          <w:ilvl w:val="0"/>
+          <w:numId w:val="14"/>
+        </w:numPr>
+        <w:rPr>
+          <w:rFonts w:cstheme="minorHAnsi"/>
+        </w:rPr>
+      </w:pPr>
+      <w:r>
+        <w:rPr>
+          <w:rFonts w:cstheme="minorHAnsi"/>
+          <w:shd w:val="clear" w:color="auto" w:fill="FFFFFF"/>
+        </w:rPr>
+        <w:t>Now that you have your servers up and running you need to run the shell wit</w:t>
+      </w:r>
+      <w:r>
+        <w:rPr>
+          <w:rFonts w:cstheme="minorHAnsi"/>
+          <w:shd w:val="clear" w:color="auto" w:fill="FFFFFF"/>
+        </w:rPr>
+        <w:t>h</w:t>
+      </w:r>
+      <w:r>
+        <w:rPr>
+          <w:rFonts w:cstheme="minorHAnsi"/>
+          <w:shd w:val="clear" w:color="auto" w:fill="FFFFFF"/>
+        </w:rPr>
+        <w:t xml:space="preserve"> this command:</w:t>
+      </w:r>
+    </w:p>
+    <w:p>
+      <w:pPr>
+        <w:pStyle w:val="ListParagraph"/>
+        <w:ind w:left="1440"/>
+        <w:rPr>
+          <w:rFonts w:ascii="Lato" w:hAnsi="Lato"/>
+          <w:shd w:val="clear" w:color="auto" w:fill="FFFFFF"/>
+        </w:rPr>
+      </w:pPr>
+      <w:r>
+        <w:rPr>
+          <w:rFonts w:ascii="Lato" w:hAnsi="Lato"/>
+          <w:shd w:val="clear" w:color="auto" w:fill="FFFFFF"/>
+        </w:rPr>
+        <w:t xml:space="preserve">memoryfs_shell_rpc.py -ns 4 -port0 8000 -port1 8001 -port2 8002 -port3 8003 -nb </w:t>
+      </w:r>
+      <w:r>
+        <w:rPr>
+          <w:rFonts w:ascii="Lato" w:hAnsi="Lato"/>
+          <w:shd w:val="clear" w:color="auto" w:fill="FFFFFF"/>
+        </w:rPr>
+        <w:t>768</w:t>
+      </w:r>
+      <w:r>
+        <w:rPr>
+          <w:rFonts w:ascii="Lato" w:hAnsi="Lato"/>
+          <w:shd w:val="clear" w:color="auto" w:fill="FFFFFF"/>
+        </w:rPr>
+        <w:t xml:space="preserve"> -bs 128 -is </w:t>
+      </w:r>
+      <w:r>
+        <w:rPr>
+          <w:rFonts w:ascii="Lato" w:hAnsi="Lato"/>
+          <w:shd w:val="clear" w:color="auto" w:fill="FFFFFF"/>
+        </w:rPr>
+        <w:t>32</w:t>
+      </w:r>
+      <w:r>
+        <w:rPr>
+          <w:rFonts w:ascii="Lato" w:hAnsi="Lato"/>
+          <w:shd w:val="clear" w:color="auto" w:fill="FFFFFF"/>
+        </w:rPr>
+        <w:t xml:space="preserve"> -ni </w:t>
+      </w:r>
+      <w:r>
+        <w:rPr>
+          <w:rFonts w:ascii="Lato" w:hAnsi="Lato"/>
+          <w:shd w:val="clear" w:color="auto" w:fill="FFFFFF"/>
+        </w:rPr>
+        <w:t>32</w:t>
+      </w:r>
+      <w:r>
+        <w:rPr>
+          <w:rFonts w:ascii="Lato" w:hAnsi="Lato"/>
+          <w:shd w:val="clear" w:color="auto" w:fill="FFFFFF"/>
+        </w:rPr>
+        <w:t xml:space="preserve"> -cid 0</w:t>
+      </w:r>
+    </w:p>
+    <w:p>
+      <w:r>
+        <w:t>Note: The total number of blocks for the filesystem (which you specify in command 2.) is equal to the number of blocks in each server multiplied by one less than the total number of servers</w:t>
+      </w:r>
+      <w:r>
+        <w:t>,</w:t>
+      </w:r>
+      <w:r>
+        <w:t xml:space="preserve"> since 1/4</w:t>
+      </w:r>
+      <w:r>
+        <w:rPr>
+          <w:vertAlign w:val="superscript"/>
+        </w:rPr>
+        <w:t>th</w:t>
+      </w:r>
+      <w:r>
+        <w:t xml:space="preserve"> of the blocks are parity blocks.</w:t>
+      </w:r>
+      <w:r>
+        <w:t xml:space="preserve"> For example: 768 = 256 blocks/server * (4-1) servers</w:t>
+      </w:r>
+      <w:r>
+        <w:t>.</w:t>
+      </w:r>
+    </w:p>
+    <w:p>
+      <w:pPr>
+        <w:pStyle w:val="ListParagraph"/>
+        <w:numPr>
+          <w:ilvl w:val="0"/>
+          <w:numId w:val="14"/>
+        </w:numPr>
+      </w:pPr>
+      <w:r>
+        <w:t>To test the emulated decay</w:t>
+      </w:r>
+      <w:r>
+        <w:t>,</w:t>
+      </w:r>
+      <w:r>
+        <w:t xml:space="preserve"> you can modify a command from 1. </w:t>
+      </w:r>
+      <w:r>
+        <w:t xml:space="preserve">for one of the servers </w:t>
+      </w:r>
+      <w:r>
+        <w:t xml:space="preserve">to include </w:t>
+      </w:r>
+      <w:r>
+        <w:t>–“c</w:t>
+      </w:r>
+      <w:r>
+        <w:t xml:space="preserve">blk </w:t>
+      </w:r>
+      <w:r>
+        <w:t xml:space="preserve">block_number” to specify which block on that server is corrupt. You can then open the log file and search for “CORRUPT” and there will be statements showing a checksum error was detected and the block was recovered successfully. </w:t>
+      </w:r>
+    </w:p>
+    <w:p>
+      <w:pPr>
+        <w:pStyle w:val="ListParagraph"/>
+        <w:ind w:left="750"/>
+      </w:pPr>
+    </w:p>
+    <w:p>
+      <w:pPr>
+        <w:pStyle w:val="ListParagraph"/>
+        <w:numPr>
+          <w:ilvl w:val="0"/>
+          <w:numId w:val="14"/>
+        </w:numPr>
+      </w:pPr>
+      <w:r>
+        <w:t xml:space="preserve">To test the </w:t>
+      </w:r>
+      <w:r>
+        <w:t>fail-stop</w:t>
+      </w:r>
+      <w:r>
+        <w:t xml:space="preserve"> functionality, you can simply ctrl+c one of your server terminals</w:t>
+      </w:r>
+      <w:r>
+        <w:t xml:space="preserve"> and then perform some </w:t>
+      </w:r>
+      <w:r>
+        <w:t xml:space="preserve">shell operations like making </w:t>
+      </w:r>
+      <w:r>
+        <w:t>directories</w:t>
+      </w:r>
+      <w:r>
+        <w:t xml:space="preserve"> and creating/appending to files, </w:t>
+      </w:r>
+      <w:r>
+        <w:t>and then check the log file and search “</w:t>
+      </w:r>
+      <w:r>
+        <w:t>FAIL-STOP</w:t>
+      </w:r>
+      <w:r>
+        <w:t xml:space="preserve">” to find if your command resulted in the </w:t>
+      </w:r>
+      <w:r>
+        <w:t>fail-stop</w:t>
+      </w:r>
+      <w:r>
+        <w:t xml:space="preserve"> being tolerated</w:t>
+      </w:r>
+      <w:r>
+        <w:t>.</w:t>
+      </w:r>
+      <w:r>
+        <w:t xml:space="preserve"> I also like to create some files/directories before I cause a </w:t>
+      </w:r>
+      <w:r>
+        <w:t>fail-stop</w:t>
+      </w:r>
+      <w:r>
+        <w:t xml:space="preserve"> just to make sure that I’m able to recover both new and old data.</w:t>
+      </w:r>
+      <w:r>
+        <w:br/>
+      </w:r>
+    </w:p>
+    <w:p>
+      <w:pPr>
+        <w:pStyle w:val="ListParagraph"/>
+        <w:numPr>
+          <w:ilvl w:val="0"/>
+          <w:numId w:val="14"/>
+        </w:numPr>
+      </w:pPr>
+      <w:r>
+        <w:t xml:space="preserve">After you’ve tested the </w:t>
+      </w:r>
+      <w:r>
+        <w:t>fail-stop</w:t>
+      </w:r>
+      <w:r>
+        <w:t xml:space="preserve"> toleration you can go back to the terminal </w:t>
+      </w:r>
+      <w:r>
+        <w:t>you</w:t>
+      </w:r>
+      <w:r>
+        <w:t xml:space="preserve"> ctrl+c’d and re-run that server</w:t>
+      </w:r>
+      <w:r>
+        <w:t xml:space="preserve"> with the same command you used before</w:t>
+      </w:r>
+      <w:r>
+        <w:t xml:space="preserve"> (must use same port)</w:t>
+      </w:r>
+      <w:r>
+        <w:t xml:space="preserve">. Then you can run the command “repair server_ID” in the shell and the log file will spit out each block that it’s recovered for the repaired server. After this your filesystem will be back to normal and you can even try causing a </w:t>
+      </w:r>
+      <w:r>
+        <w:t>fail-stop</w:t>
+      </w:r>
+      <w:r>
+        <w:t xml:space="preserve"> on a different server.</w:t>
+      </w:r>
+    </w:p>
+    <w:p/>
+    <w:p>
+      <w:pPr>
+        <w:pStyle w:val="Heading2"/>
+        <w:ind w:left="60"/>
+      </w:pPr>
+      <w:r>
+        <w:t>5. Conclusion</w:t>
+      </w:r>
+    </w:p>
+    <w:p/>
+    <w:p>
+      <w:pPr>
+        <w:ind w:left="390" w:firstLine="330"/>
+      </w:pPr>
+      <w:r>
+        <w:t>Through this project I learned about client/service, networking, and fault tolerance as well as best practices for testing a complex system and debugging non-trivial errors that couldn’t be accurately traced back as they were occurring in the server.</w:t>
+      </w:r>
+    </w:p>
+    <w:p>
+      <w:pPr>
+        <w:ind w:left="390" w:firstLine="330"/>
+      </w:pPr>
+      <w:r>
+        <w:t>Another big takeaway from this project was applying virtualization by mapping virtual blocks to physical block</w:t>
+      </w:r>
+      <w:r>
+        <w:t xml:space="preserve"> and making my system modular by using generic functions for each component I needed. This made my code a lot easier to understand and helped a ton with finding errors.</w:t>
+      </w:r>
+    </w:p>
+    <w:p>
+      <w:pPr>
+        <w:ind w:left="390" w:firstLine="330"/>
+      </w:pPr>
+      <w:r>
+        <w:t xml:space="preserve">All in all, this project reinforced the key concepts we’ve been covering all semester and was a challenging yet enjoyable learning experience. </w:t>
+      </w:r>
+    </w:p>
     <w:sectPr>
-      <w:headerReference w:type="default" r:id="rId17"/>
+      <w:headerReference w:type="default" r:id="rId26"/>
+      <w:footerReference w:type="default" r:id="rId27"/>
       <w:pgSz w:w="12240" w:h="15840"/>
-      <w:pgMar w:top="1440" w:right="1440" w:bottom="1440" w:left="1440" w:header="720" w:footer="720" w:gutter="0"/>
+      <w:pgMar w:top="1440" w:right="1440" w:bottom="1440" w:left="1440" w:header="288" w:footer="720" w:gutter="0"/>
       <w:cols w:space="720"/>
       <w:docGrid w:linePitch="360"/>
     </w:sectPr>
@@ -1215,6 +2566,21 @@
 </w:endnotes>
 </file>
 
+<file path=word/footer1.xml><?xml version="1.0" encoding="utf-8"?>
+<w:ftr xmlns:wpc="http://schemas.microsoft.com/office/word/2010/wordprocessingCanvas" xmlns:cx="http://schemas.microsoft.com/office/drawing/2014/chartex" xmlns:cx1="http://schemas.microsoft.com/office/drawing/2015/9/8/chartex" xmlns:cx2="http://schemas.microsoft.com/office/drawing/2015/10/21/chartex" xmlns:cx3="http://schemas.microsoft.com/office/drawing/2016/5/9/chartex" xmlns:cx4="http://schemas.microsoft.com/office/drawing/2016/5/10/chartex" xmlns:cx5="http://schemas.microsoft.com/office/drawing/2016/5/11/chartex" xmlns:cx6="http://schemas.microsoft.com/office/drawing/2016/5/12/chartex" xmlns:cx7="http://schemas.microsoft.com/office/drawing/2016/5/13/chartex" xmlns:cx8="http://schemas.microsoft.com/office/drawing/2016/5/14/chartex" xmlns:mc="http://schemas.openxmlformats.org/markup-compatibility/2006" xmlns:aink="http://schemas.microsoft.com/office/drawing/2016/ink" xmlns:am3d="http://schemas.microsoft.com/office/drawing/2017/model3d" xmlns:o="urn:schemas-microsoft-com:office:office" xmlns:r="http://schemas.openxmlformats.org/officeDocument/2006/relationships" xmlns:m="http://schemas.openxmlformats.org/officeDocument/2006/math" xmlns:v="urn:schemas-microsoft-com:vml" xmlns:wp14="http://schemas.microsoft.com/office/word/2010/wordprocessingDrawing" xmlns:wp="http://schemas.openxmlformats.org/drawingml/2006/wordprocessingDrawing" xmlns:w10="urn:schemas-microsoft-com:office:word" xmlns:w="http://schemas.openxmlformats.org/wordprocessingml/2006/main" xmlns:w14="http://schemas.microsoft.com/office/word/2010/wordml" xmlns:w15="http://schemas.microsoft.com/office/word/2012/wordml" xmlns:w16cex="http://schemas.microsoft.com/office/word/2018/wordml/cex" xmlns:w16cid="http://schemas.microsoft.com/office/word/2016/wordml/cid" xmlns:w16="http://schemas.microsoft.com/office/word/2018/wordml" xmlns:w16sdtdh="http://schemas.microsoft.com/office/word/2020/wordml/sdtdatahash" xmlns:w16se="http://schemas.microsoft.com/office/word/2015/wordml/symex" xmlns:wpg="http://schemas.microsoft.com/office/word/2010/wordprocessingGroup" xmlns:wpi="http://schemas.microsoft.com/office/word/2010/wordprocessingInk" xmlns:wne="http://schemas.microsoft.com/office/word/2006/wordml" xmlns:wps="http://schemas.microsoft.com/office/word/2010/wordprocessingShape" mc:Ignorable="w14 w15 w16se w16cid w16 w16cex w16sdtdh wp14">
+  <w:p>
+    <w:pPr>
+      <w:pStyle w:val="Footer"/>
+    </w:pPr>
+  </w:p>
+  <w:p>
+    <w:pPr>
+      <w:pStyle w:val="Footer"/>
+    </w:pPr>
+  </w:p>
+</w:ftr>
+</file>
+
 <file path=word/footnotes.xml><?xml version="1.0" encoding="utf-8"?>
 <w:footnotes xmlns:wpc="http://schemas.microsoft.com/office/word/2010/wordprocessingCanvas" xmlns:cx="http://schemas.microsoft.com/office/drawing/2014/chartex" xmlns:cx1="http://schemas.microsoft.com/office/drawing/2015/9/8/chartex" xmlns:cx2="http://schemas.microsoft.com/office/drawing/2015/10/21/chartex" xmlns:cx3="http://schemas.microsoft.com/office/drawing/2016/5/9/chartex" xmlns:cx4="http://schemas.microsoft.com/office/drawing/2016/5/10/chartex" xmlns:cx5="http://schemas.microsoft.com/office/drawing/2016/5/11/chartex" xmlns:cx6="http://schemas.microsoft.com/office/drawing/2016/5/12/chartex" xmlns:cx7="http://schemas.microsoft.com/office/drawing/2016/5/13/chartex" xmlns:cx8="http://schemas.microsoft.com/office/drawing/2016/5/14/chartex" xmlns:mc="http://schemas.openxmlformats.org/markup-compatibility/2006" xmlns:aink="http://schemas.microsoft.com/office/drawing/2016/ink" xmlns:am3d="http://schemas.microsoft.com/office/drawing/2017/model3d" xmlns:o="urn:schemas-microsoft-com:office:office" xmlns:r="http://schemas.openxmlformats.org/officeDocument/2006/relationships" xmlns:m="http://schemas.openxmlformats.org/officeDocument/2006/math" xmlns:v="urn:schemas-microsoft-com:vml" xmlns:wp14="http://schemas.microsoft.com/office/word/2010/wordprocessingDrawing" xmlns:wp="http://schemas.openxmlformats.org/drawingml/2006/wordprocessingDrawing" xmlns:w10="urn:schemas-microsoft-com:office:word" xmlns:w="http://schemas.openxmlformats.org/wordprocessingml/2006/main" xmlns:w14="http://schemas.microsoft.com/office/word/2010/wordml" xmlns:w15="http://schemas.microsoft.com/office/word/2012/wordml" xmlns:w16cex="http://schemas.microsoft.com/office/word/2018/wordml/cex" xmlns:w16cid="http://schemas.microsoft.com/office/word/2016/wordml/cid" xmlns:w16="http://schemas.microsoft.com/office/word/2018/wordml" xmlns:w16sdtdh="http://schemas.microsoft.com/office/word/2020/wordml/sdtdatahash" xmlns:w16se="http://schemas.microsoft.com/office/word/2015/wordml/symex" xmlns:wpg="http://schemas.microsoft.com/office/word/2010/wordprocessingGroup" xmlns:wpi="http://schemas.microsoft.com/office/word/2010/wordprocessingInk" xmlns:wne="http://schemas.microsoft.com/office/word/2006/wordml" xmlns:wps="http://schemas.microsoft.com/office/word/2010/wordprocessingShape" mc:Ignorable="w14 w15 w16se w16cid w16 w16cex w16sdtdh wp14">
   <w:footnote w:type="separator" w:id="-1">
@@ -1245,7 +2611,7 @@
   <w:p>
     <w:pPr>
       <w:pStyle w:val="Header"/>
-      <w:jc w:val="center"/>
+      <w:jc w:val="right"/>
       <w:rPr>
         <w:rFonts w:ascii="Times New Roman" w:hAnsi="Times New Roman" w:cs="Times New Roman"/>
       </w:rPr>
@@ -1253,21 +2619,84 @@
     <w:r>
       <w:rPr>
         <w:rFonts w:ascii="Times New Roman" w:hAnsi="Times New Roman" w:cs="Times New Roman"/>
+      </w:rPr>
+      <w:t xml:space="preserve">      </w:t>
+    </w:r>
+  </w:p>
+  <w:p>
+    <w:pPr>
+      <w:pStyle w:val="Header"/>
+      <w:jc w:val="right"/>
+      <w:rPr>
+        <w:rFonts w:ascii="Times New Roman" w:hAnsi="Times New Roman" w:cs="Times New Roman"/>
+      </w:rPr>
+    </w:pPr>
+    <w:r>
+      <w:rPr>
+        <w:rFonts w:ascii="Times New Roman" w:hAnsi="Times New Roman" w:cs="Times New Roman"/>
+      </w:rPr>
+      <w:tab/>
+    </w:r>
+    <w:r>
+      <w:rPr>
+        <w:rFonts w:ascii="Times New Roman" w:hAnsi="Times New Roman" w:cs="Times New Roman"/>
+        <w:sz w:val="28"/>
+        <w:szCs w:val="28"/>
       </w:rPr>
       <w:t xml:space="preserve">POCSD </w:t>
     </w:r>
     <w:r>
       <w:rPr>
         <w:rFonts w:ascii="Times New Roman" w:hAnsi="Times New Roman" w:cs="Times New Roman"/>
+        <w:sz w:val="28"/>
+        <w:szCs w:val="28"/>
       </w:rPr>
       <w:t>Project</w:t>
     </w:r>
     <w:r>
       <w:rPr>
         <w:rFonts w:ascii="Times New Roman" w:hAnsi="Times New Roman" w:cs="Times New Roman"/>
+        <w:sz w:val="28"/>
+        <w:szCs w:val="28"/>
       </w:rPr>
       <w:t xml:space="preserve"> Technical Report</w:t>
     </w:r>
+    <w:r>
+      <w:rPr>
+        <w:rFonts w:ascii="Times New Roman" w:hAnsi="Times New Roman" w:cs="Times New Roman"/>
+      </w:rPr>
+      <w:tab/>
+    </w:r>
+    <w:r>
+      <w:rPr>
+        <w:rFonts w:ascii="Times New Roman" w:hAnsi="Times New Roman" w:cs="Times New Roman"/>
+      </w:rPr>
+      <w:t>Kevin McGrath</w:t>
+    </w:r>
+  </w:p>
+  <w:p>
+    <w:pPr>
+      <w:pStyle w:val="Header"/>
+      <w:jc w:val="right"/>
+      <w:rPr>
+        <w:rFonts w:ascii="Times New Roman" w:hAnsi="Times New Roman" w:cs="Times New Roman"/>
+      </w:rPr>
+    </w:pPr>
+    <w:r>
+      <w:rPr>
+        <w:rFonts w:ascii="Times New Roman" w:hAnsi="Times New Roman" w:cs="Times New Roman"/>
+      </w:rPr>
+      <w:t>12/3/21</w:t>
+    </w:r>
+  </w:p>
+  <w:p>
+    <w:pPr>
+      <w:pStyle w:val="Header"/>
+      <w:jc w:val="center"/>
+      <w:rPr>
+        <w:rFonts w:ascii="Times New Roman" w:hAnsi="Times New Roman" w:cs="Times New Roman"/>
+      </w:rPr>
+    </w:pPr>
   </w:p>
 </w:hdr>
 </file>
@@ -1364,6 +2793,499 @@
     </w:lvl>
   </w:abstractNum>
   <w:abstractNum w:abstractNumId="1" w15:restartNumberingAfterBreak="0">
+    <w:nsid w:val="1C4C41F0"/>
+    <w:multiLevelType w:val="multilevel"/>
+    <w:tmpl w:val="CAEA19AE"/>
+    <w:lvl w:ilvl="0">
+      <w:start w:val="3"/>
+      <w:numFmt w:val="decimal"/>
+      <w:lvlText w:val="%1"/>
+      <w:lvlJc w:val="left"/>
+      <w:pPr>
+        <w:ind w:left="360" w:hanging="360"/>
+      </w:pPr>
+      <w:rPr>
+        <w:rFonts w:hint="default"/>
+      </w:rPr>
+    </w:lvl>
+    <w:lvl w:ilvl="1">
+      <w:start w:val="1"/>
+      <w:numFmt w:val="decimal"/>
+      <w:lvlText w:val="%1.%2"/>
+      <w:lvlJc w:val="left"/>
+      <w:pPr>
+        <w:ind w:left="780" w:hanging="360"/>
+      </w:pPr>
+      <w:rPr>
+        <w:rFonts w:hint="default"/>
+      </w:rPr>
+    </w:lvl>
+    <w:lvl w:ilvl="2">
+      <w:start w:val="1"/>
+      <w:numFmt w:val="decimal"/>
+      <w:lvlText w:val="%1.%2.%3"/>
+      <w:lvlJc w:val="left"/>
+      <w:pPr>
+        <w:ind w:left="1560" w:hanging="720"/>
+      </w:pPr>
+      <w:rPr>
+        <w:rFonts w:hint="default"/>
+      </w:rPr>
+    </w:lvl>
+    <w:lvl w:ilvl="3">
+      <w:start w:val="1"/>
+      <w:numFmt w:val="decimal"/>
+      <w:lvlText w:val="%1.%2.%3.%4"/>
+      <w:lvlJc w:val="left"/>
+      <w:pPr>
+        <w:ind w:left="1980" w:hanging="720"/>
+      </w:pPr>
+      <w:rPr>
+        <w:rFonts w:hint="default"/>
+      </w:rPr>
+    </w:lvl>
+    <w:lvl w:ilvl="4">
+      <w:start w:val="1"/>
+      <w:numFmt w:val="decimal"/>
+      <w:lvlText w:val="%1.%2.%3.%4.%5"/>
+      <w:lvlJc w:val="left"/>
+      <w:pPr>
+        <w:ind w:left="2760" w:hanging="1080"/>
+      </w:pPr>
+      <w:rPr>
+        <w:rFonts w:hint="default"/>
+      </w:rPr>
+    </w:lvl>
+    <w:lvl w:ilvl="5">
+      <w:start w:val="1"/>
+      <w:numFmt w:val="decimal"/>
+      <w:lvlText w:val="%1.%2.%3.%4.%5.%6"/>
+      <w:lvlJc w:val="left"/>
+      <w:pPr>
+        <w:ind w:left="3540" w:hanging="1440"/>
+      </w:pPr>
+      <w:rPr>
+        <w:rFonts w:hint="default"/>
+      </w:rPr>
+    </w:lvl>
+    <w:lvl w:ilvl="6">
+      <w:start w:val="1"/>
+      <w:numFmt w:val="decimal"/>
+      <w:lvlText w:val="%1.%2.%3.%4.%5.%6.%7"/>
+      <w:lvlJc w:val="left"/>
+      <w:pPr>
+        <w:ind w:left="3960" w:hanging="1440"/>
+      </w:pPr>
+      <w:rPr>
+        <w:rFonts w:hint="default"/>
+      </w:rPr>
+    </w:lvl>
+    <w:lvl w:ilvl="7">
+      <w:start w:val="1"/>
+      <w:numFmt w:val="decimal"/>
+      <w:lvlText w:val="%1.%2.%3.%4.%5.%6.%7.%8"/>
+      <w:lvlJc w:val="left"/>
+      <w:pPr>
+        <w:ind w:left="4740" w:hanging="1800"/>
+      </w:pPr>
+      <w:rPr>
+        <w:rFonts w:hint="default"/>
+      </w:rPr>
+    </w:lvl>
+    <w:lvl w:ilvl="8">
+      <w:start w:val="1"/>
+      <w:numFmt w:val="decimal"/>
+      <w:lvlText w:val="%1.%2.%3.%4.%5.%6.%7.%8.%9"/>
+      <w:lvlJc w:val="left"/>
+      <w:pPr>
+        <w:ind w:left="5160" w:hanging="1800"/>
+      </w:pPr>
+      <w:rPr>
+        <w:rFonts w:hint="default"/>
+      </w:rPr>
+    </w:lvl>
+  </w:abstractNum>
+  <w:abstractNum w:abstractNumId="2" w15:restartNumberingAfterBreak="0">
+    <w:nsid w:val="29DA4F5B"/>
+    <w:multiLevelType w:val="multilevel"/>
+    <w:tmpl w:val="326E1BF2"/>
+    <w:lvl w:ilvl="0">
+      <w:start w:val="2"/>
+      <w:numFmt w:val="decimal"/>
+      <w:lvlText w:val="%1."/>
+      <w:lvlJc w:val="left"/>
+      <w:pPr>
+        <w:ind w:left="390" w:hanging="390"/>
+      </w:pPr>
+      <w:rPr>
+        <w:rFonts w:hint="default"/>
+      </w:rPr>
+    </w:lvl>
+    <w:lvl w:ilvl="1">
+      <w:start w:val="1"/>
+      <w:numFmt w:val="decimal"/>
+      <w:lvlText w:val="%1.%2."/>
+      <w:lvlJc w:val="left"/>
+      <w:pPr>
+        <w:ind w:left="1140" w:hanging="720"/>
+      </w:pPr>
+      <w:rPr>
+        <w:rFonts w:hint="default"/>
+      </w:rPr>
+    </w:lvl>
+    <w:lvl w:ilvl="2">
+      <w:start w:val="1"/>
+      <w:numFmt w:val="decimal"/>
+      <w:lvlText w:val="%1.%2.%3."/>
+      <w:lvlJc w:val="left"/>
+      <w:pPr>
+        <w:ind w:left="1560" w:hanging="720"/>
+      </w:pPr>
+      <w:rPr>
+        <w:rFonts w:hint="default"/>
+      </w:rPr>
+    </w:lvl>
+    <w:lvl w:ilvl="3">
+      <w:start w:val="1"/>
+      <w:numFmt w:val="decimal"/>
+      <w:lvlText w:val="%1.%2.%3.%4."/>
+      <w:lvlJc w:val="left"/>
+      <w:pPr>
+        <w:ind w:left="2340" w:hanging="1080"/>
+      </w:pPr>
+      <w:rPr>
+        <w:rFonts w:hint="default"/>
+      </w:rPr>
+    </w:lvl>
+    <w:lvl w:ilvl="4">
+      <w:start w:val="1"/>
+      <w:numFmt w:val="decimal"/>
+      <w:lvlText w:val="%1.%2.%3.%4.%5."/>
+      <w:lvlJc w:val="left"/>
+      <w:pPr>
+        <w:ind w:left="2760" w:hanging="1080"/>
+      </w:pPr>
+      <w:rPr>
+        <w:rFonts w:hint="default"/>
+      </w:rPr>
+    </w:lvl>
+    <w:lvl w:ilvl="5">
+      <w:start w:val="1"/>
+      <w:numFmt w:val="decimal"/>
+      <w:lvlText w:val="%1.%2.%3.%4.%5.%6."/>
+      <w:lvlJc w:val="left"/>
+      <w:pPr>
+        <w:ind w:left="3540" w:hanging="1440"/>
+      </w:pPr>
+      <w:rPr>
+        <w:rFonts w:hint="default"/>
+      </w:rPr>
+    </w:lvl>
+    <w:lvl w:ilvl="6">
+      <w:start w:val="1"/>
+      <w:numFmt w:val="decimal"/>
+      <w:lvlText w:val="%1.%2.%3.%4.%5.%6.%7."/>
+      <w:lvlJc w:val="left"/>
+      <w:pPr>
+        <w:ind w:left="3960" w:hanging="1440"/>
+      </w:pPr>
+      <w:rPr>
+        <w:rFonts w:hint="default"/>
+      </w:rPr>
+    </w:lvl>
+    <w:lvl w:ilvl="7">
+      <w:start w:val="1"/>
+      <w:numFmt w:val="decimal"/>
+      <w:lvlText w:val="%1.%2.%3.%4.%5.%6.%7.%8."/>
+      <w:lvlJc w:val="left"/>
+      <w:pPr>
+        <w:ind w:left="4740" w:hanging="1800"/>
+      </w:pPr>
+      <w:rPr>
+        <w:rFonts w:hint="default"/>
+      </w:rPr>
+    </w:lvl>
+    <w:lvl w:ilvl="8">
+      <w:start w:val="1"/>
+      <w:numFmt w:val="decimal"/>
+      <w:lvlText w:val="%1.%2.%3.%4.%5.%6.%7.%8.%9."/>
+      <w:lvlJc w:val="left"/>
+      <w:pPr>
+        <w:ind w:left="5160" w:hanging="1800"/>
+      </w:pPr>
+      <w:rPr>
+        <w:rFonts w:hint="default"/>
+      </w:rPr>
+    </w:lvl>
+  </w:abstractNum>
+  <w:abstractNum w:abstractNumId="3" w15:restartNumberingAfterBreak="0">
+    <w:nsid w:val="2D5555AF"/>
+    <w:multiLevelType w:val="hybridMultilevel"/>
+    <w:tmpl w:val="D1FAF0D0"/>
+    <w:lvl w:ilvl="0" w:tplc="FFFFFFFF">
+      <w:start w:val="1"/>
+      <w:numFmt w:val="decimal"/>
+      <w:lvlText w:val="%1."/>
+      <w:lvlJc w:val="left"/>
+      <w:pPr>
+        <w:ind w:left="780" w:hanging="360"/>
+      </w:pPr>
+      <w:rPr>
+        <w:rFonts w:hint="default"/>
+      </w:rPr>
+    </w:lvl>
+    <w:lvl w:ilvl="1" w:tplc="FFFFFFFF" w:tentative="1">
+      <w:start w:val="1"/>
+      <w:numFmt w:val="lowerLetter"/>
+      <w:lvlText w:val="%2."/>
+      <w:lvlJc w:val="left"/>
+      <w:pPr>
+        <w:ind w:left="1500" w:hanging="360"/>
+      </w:pPr>
+    </w:lvl>
+    <w:lvl w:ilvl="2" w:tplc="FFFFFFFF" w:tentative="1">
+      <w:start w:val="1"/>
+      <w:numFmt w:val="lowerRoman"/>
+      <w:lvlText w:val="%3."/>
+      <w:lvlJc w:val="right"/>
+      <w:pPr>
+        <w:ind w:left="2220" w:hanging="180"/>
+      </w:pPr>
+    </w:lvl>
+    <w:lvl w:ilvl="3" w:tplc="FFFFFFFF" w:tentative="1">
+      <w:start w:val="1"/>
+      <w:numFmt w:val="decimal"/>
+      <w:lvlText w:val="%4."/>
+      <w:lvlJc w:val="left"/>
+      <w:pPr>
+        <w:ind w:left="2940" w:hanging="360"/>
+      </w:pPr>
+    </w:lvl>
+    <w:lvl w:ilvl="4" w:tplc="FFFFFFFF" w:tentative="1">
+      <w:start w:val="1"/>
+      <w:numFmt w:val="lowerLetter"/>
+      <w:lvlText w:val="%5."/>
+      <w:lvlJc w:val="left"/>
+      <w:pPr>
+        <w:ind w:left="3660" w:hanging="360"/>
+      </w:pPr>
+    </w:lvl>
+    <w:lvl w:ilvl="5" w:tplc="FFFFFFFF" w:tentative="1">
+      <w:start w:val="1"/>
+      <w:numFmt w:val="lowerRoman"/>
+      <w:lvlText w:val="%6."/>
+      <w:lvlJc w:val="right"/>
+      <w:pPr>
+        <w:ind w:left="4380" w:hanging="180"/>
+      </w:pPr>
+    </w:lvl>
+    <w:lvl w:ilvl="6" w:tplc="FFFFFFFF" w:tentative="1">
+      <w:start w:val="1"/>
+      <w:numFmt w:val="decimal"/>
+      <w:lvlText w:val="%7."/>
+      <w:lvlJc w:val="left"/>
+      <w:pPr>
+        <w:ind w:left="5100" w:hanging="360"/>
+      </w:pPr>
+    </w:lvl>
+    <w:lvl w:ilvl="7" w:tplc="FFFFFFFF" w:tentative="1">
+      <w:start w:val="1"/>
+      <w:numFmt w:val="lowerLetter"/>
+      <w:lvlText w:val="%8."/>
+      <w:lvlJc w:val="left"/>
+      <w:pPr>
+        <w:ind w:left="5820" w:hanging="360"/>
+      </w:pPr>
+    </w:lvl>
+    <w:lvl w:ilvl="8" w:tplc="FFFFFFFF" w:tentative="1">
+      <w:start w:val="1"/>
+      <w:numFmt w:val="lowerRoman"/>
+      <w:lvlText w:val="%9."/>
+      <w:lvlJc w:val="right"/>
+      <w:pPr>
+        <w:ind w:left="6540" w:hanging="180"/>
+      </w:pPr>
+    </w:lvl>
+  </w:abstractNum>
+  <w:abstractNum w:abstractNumId="4" w15:restartNumberingAfterBreak="0">
+    <w:nsid w:val="2DBA7172"/>
+    <w:multiLevelType w:val="hybridMultilevel"/>
+    <w:tmpl w:val="BB4E2D3E"/>
+    <w:lvl w:ilvl="0" w:tplc="0409000F">
+      <w:start w:val="1"/>
+      <w:numFmt w:val="decimal"/>
+      <w:lvlText w:val="%1."/>
+      <w:lvlJc w:val="left"/>
+      <w:pPr>
+        <w:ind w:left="720" w:hanging="360"/>
+      </w:pPr>
+      <w:rPr>
+        <w:rFonts w:hint="default"/>
+      </w:rPr>
+    </w:lvl>
+    <w:lvl w:ilvl="1" w:tplc="04090019" w:tentative="1">
+      <w:start w:val="1"/>
+      <w:numFmt w:val="lowerLetter"/>
+      <w:lvlText w:val="%2."/>
+      <w:lvlJc w:val="left"/>
+      <w:pPr>
+        <w:ind w:left="1440" w:hanging="360"/>
+      </w:pPr>
+    </w:lvl>
+    <w:lvl w:ilvl="2" w:tplc="0409001B" w:tentative="1">
+      <w:start w:val="1"/>
+      <w:numFmt w:val="lowerRoman"/>
+      <w:lvlText w:val="%3."/>
+      <w:lvlJc w:val="right"/>
+      <w:pPr>
+        <w:ind w:left="2160" w:hanging="180"/>
+      </w:pPr>
+    </w:lvl>
+    <w:lvl w:ilvl="3" w:tplc="0409000F" w:tentative="1">
+      <w:start w:val="1"/>
+      <w:numFmt w:val="decimal"/>
+      <w:lvlText w:val="%4."/>
+      <w:lvlJc w:val="left"/>
+      <w:pPr>
+        <w:ind w:left="2880" w:hanging="360"/>
+      </w:pPr>
+    </w:lvl>
+    <w:lvl w:ilvl="4" w:tplc="04090019" w:tentative="1">
+      <w:start w:val="1"/>
+      <w:numFmt w:val="lowerLetter"/>
+      <w:lvlText w:val="%5."/>
+      <w:lvlJc w:val="left"/>
+      <w:pPr>
+        <w:ind w:left="3600" w:hanging="360"/>
+      </w:pPr>
+    </w:lvl>
+    <w:lvl w:ilvl="5" w:tplc="0409001B" w:tentative="1">
+      <w:start w:val="1"/>
+      <w:numFmt w:val="lowerRoman"/>
+      <w:lvlText w:val="%6."/>
+      <w:lvlJc w:val="right"/>
+      <w:pPr>
+        <w:ind w:left="4320" w:hanging="180"/>
+      </w:pPr>
+    </w:lvl>
+    <w:lvl w:ilvl="6" w:tplc="0409000F" w:tentative="1">
+      <w:start w:val="1"/>
+      <w:numFmt w:val="decimal"/>
+      <w:lvlText w:val="%7."/>
+      <w:lvlJc w:val="left"/>
+      <w:pPr>
+        <w:ind w:left="5040" w:hanging="360"/>
+      </w:pPr>
+    </w:lvl>
+    <w:lvl w:ilvl="7" w:tplc="04090019" w:tentative="1">
+      <w:start w:val="1"/>
+      <w:numFmt w:val="lowerLetter"/>
+      <w:lvlText w:val="%8."/>
+      <w:lvlJc w:val="left"/>
+      <w:pPr>
+        <w:ind w:left="5760" w:hanging="360"/>
+      </w:pPr>
+    </w:lvl>
+    <w:lvl w:ilvl="8" w:tplc="0409001B" w:tentative="1">
+      <w:start w:val="1"/>
+      <w:numFmt w:val="lowerRoman"/>
+      <w:lvlText w:val="%9."/>
+      <w:lvlJc w:val="right"/>
+      <w:pPr>
+        <w:ind w:left="6480" w:hanging="180"/>
+      </w:pPr>
+    </w:lvl>
+  </w:abstractNum>
+  <w:abstractNum w:abstractNumId="5" w15:restartNumberingAfterBreak="0">
+    <w:nsid w:val="32F93B83"/>
+    <w:multiLevelType w:val="hybridMultilevel"/>
+    <w:tmpl w:val="C9347C4C"/>
+    <w:lvl w:ilvl="0" w:tplc="7588564A">
+      <w:start w:val="1"/>
+      <w:numFmt w:val="decimal"/>
+      <w:lvlText w:val="%1."/>
+      <w:lvlJc w:val="left"/>
+      <w:pPr>
+        <w:ind w:left="750" w:hanging="360"/>
+      </w:pPr>
+      <w:rPr>
+        <w:rFonts w:hint="default"/>
+      </w:rPr>
+    </w:lvl>
+    <w:lvl w:ilvl="1" w:tplc="04090019" w:tentative="1">
+      <w:start w:val="1"/>
+      <w:numFmt w:val="lowerLetter"/>
+      <w:lvlText w:val="%2."/>
+      <w:lvlJc w:val="left"/>
+      <w:pPr>
+        <w:ind w:left="1470" w:hanging="360"/>
+      </w:pPr>
+    </w:lvl>
+    <w:lvl w:ilvl="2" w:tplc="0409001B" w:tentative="1">
+      <w:start w:val="1"/>
+      <w:numFmt w:val="lowerRoman"/>
+      <w:lvlText w:val="%3."/>
+      <w:lvlJc w:val="right"/>
+      <w:pPr>
+        <w:ind w:left="2190" w:hanging="180"/>
+      </w:pPr>
+    </w:lvl>
+    <w:lvl w:ilvl="3" w:tplc="0409000F" w:tentative="1">
+      <w:start w:val="1"/>
+      <w:numFmt w:val="decimal"/>
+      <w:lvlText w:val="%4."/>
+      <w:lvlJc w:val="left"/>
+      <w:pPr>
+        <w:ind w:left="2910" w:hanging="360"/>
+      </w:pPr>
+    </w:lvl>
+    <w:lvl w:ilvl="4" w:tplc="04090019" w:tentative="1">
+      <w:start w:val="1"/>
+      <w:numFmt w:val="lowerLetter"/>
+      <w:lvlText w:val="%5."/>
+      <w:lvlJc w:val="left"/>
+      <w:pPr>
+        <w:ind w:left="3630" w:hanging="360"/>
+      </w:pPr>
+    </w:lvl>
+    <w:lvl w:ilvl="5" w:tplc="0409001B" w:tentative="1">
+      <w:start w:val="1"/>
+      <w:numFmt w:val="lowerRoman"/>
+      <w:lvlText w:val="%6."/>
+      <w:lvlJc w:val="right"/>
+      <w:pPr>
+        <w:ind w:left="4350" w:hanging="180"/>
+      </w:pPr>
+    </w:lvl>
+    <w:lvl w:ilvl="6" w:tplc="0409000F" w:tentative="1">
+      <w:start w:val="1"/>
+      <w:numFmt w:val="decimal"/>
+      <w:lvlText w:val="%7."/>
+      <w:lvlJc w:val="left"/>
+      <w:pPr>
+        <w:ind w:left="5070" w:hanging="360"/>
+      </w:pPr>
+    </w:lvl>
+    <w:lvl w:ilvl="7" w:tplc="04090019" w:tentative="1">
+      <w:start w:val="1"/>
+      <w:numFmt w:val="lowerLetter"/>
+      <w:lvlText w:val="%8."/>
+      <w:lvlJc w:val="left"/>
+      <w:pPr>
+        <w:ind w:left="5790" w:hanging="360"/>
+      </w:pPr>
+    </w:lvl>
+    <w:lvl w:ilvl="8" w:tplc="0409001B" w:tentative="1">
+      <w:start w:val="1"/>
+      <w:numFmt w:val="lowerRoman"/>
+      <w:lvlText w:val="%9."/>
+      <w:lvlJc w:val="right"/>
+      <w:pPr>
+        <w:ind w:left="6510" w:hanging="180"/>
+      </w:pPr>
+    </w:lvl>
+  </w:abstractNum>
+  <w:abstractNum w:abstractNumId="6" w15:restartNumberingAfterBreak="0">
     <w:nsid w:val="3DD858AC"/>
     <w:multiLevelType w:val="hybridMultilevel"/>
     <w:tmpl w:val="9660579C"/>
@@ -1452,7 +3374,7 @@
       </w:pPr>
     </w:lvl>
   </w:abstractNum>
-  <w:abstractNum w:abstractNumId="2" w15:restartNumberingAfterBreak="0">
+  <w:abstractNum w:abstractNumId="7" w15:restartNumberingAfterBreak="0">
     <w:nsid w:val="50813C3F"/>
     <w:multiLevelType w:val="hybridMultilevel"/>
     <w:tmpl w:val="9660579C"/>
@@ -1541,7 +3463,7 @@
       </w:pPr>
     </w:lvl>
   </w:abstractNum>
-  <w:abstractNum w:abstractNumId="3" w15:restartNumberingAfterBreak="0">
+  <w:abstractNum w:abstractNumId="8" w15:restartNumberingAfterBreak="0">
     <w:nsid w:val="51944FAF"/>
     <w:multiLevelType w:val="hybridMultilevel"/>
     <w:tmpl w:val="2516168E"/>
@@ -1630,96 +3552,443 @@
       </w:pPr>
     </w:lvl>
   </w:abstractNum>
-  <w:abstractNum w:abstractNumId="4" w15:restartNumberingAfterBreak="0">
+  <w:abstractNum w:abstractNumId="9" w15:restartNumberingAfterBreak="0">
     <w:nsid w:val="56956349"/>
+    <w:multiLevelType w:val="multilevel"/>
+    <w:tmpl w:val="C93C94CE"/>
+    <w:lvl w:ilvl="0">
+      <w:start w:val="1"/>
+      <w:numFmt w:val="decimal"/>
+      <w:lvlText w:val="%1."/>
+      <w:lvlJc w:val="left"/>
+      <w:pPr>
+        <w:ind w:left="420" w:hanging="360"/>
+      </w:pPr>
+      <w:rPr>
+        <w:rFonts w:asciiTheme="majorHAnsi" w:hAnsiTheme="majorHAnsi" w:cstheme="majorBidi" w:hint="default"/>
+      </w:rPr>
+    </w:lvl>
+    <w:lvl w:ilvl="1">
+      <w:start w:val="2"/>
+      <w:numFmt w:val="decimal"/>
+      <w:isLgl/>
+      <w:lvlText w:val="%1.%2."/>
+      <w:lvlJc w:val="left"/>
+      <w:pPr>
+        <w:ind w:left="1140" w:hanging="720"/>
+      </w:pPr>
+      <w:rPr>
+        <w:rFonts w:hint="default"/>
+      </w:rPr>
+    </w:lvl>
+    <w:lvl w:ilvl="2">
+      <w:start w:val="1"/>
+      <w:numFmt w:val="decimal"/>
+      <w:isLgl/>
+      <w:lvlText w:val="%1.%2.%3."/>
+      <w:lvlJc w:val="left"/>
+      <w:pPr>
+        <w:ind w:left="1500" w:hanging="720"/>
+      </w:pPr>
+      <w:rPr>
+        <w:rFonts w:hint="default"/>
+      </w:rPr>
+    </w:lvl>
+    <w:lvl w:ilvl="3">
+      <w:start w:val="1"/>
+      <w:numFmt w:val="decimal"/>
+      <w:isLgl/>
+      <w:lvlText w:val="%1.%2.%3.%4."/>
+      <w:lvlJc w:val="left"/>
+      <w:pPr>
+        <w:ind w:left="2220" w:hanging="1080"/>
+      </w:pPr>
+      <w:rPr>
+        <w:rFonts w:hint="default"/>
+      </w:rPr>
+    </w:lvl>
+    <w:lvl w:ilvl="4">
+      <w:start w:val="1"/>
+      <w:numFmt w:val="decimal"/>
+      <w:isLgl/>
+      <w:lvlText w:val="%1.%2.%3.%4.%5."/>
+      <w:lvlJc w:val="left"/>
+      <w:pPr>
+        <w:ind w:left="2580" w:hanging="1080"/>
+      </w:pPr>
+      <w:rPr>
+        <w:rFonts w:hint="default"/>
+      </w:rPr>
+    </w:lvl>
+    <w:lvl w:ilvl="5">
+      <w:start w:val="1"/>
+      <w:numFmt w:val="decimal"/>
+      <w:isLgl/>
+      <w:lvlText w:val="%1.%2.%3.%4.%5.%6."/>
+      <w:lvlJc w:val="left"/>
+      <w:pPr>
+        <w:ind w:left="3300" w:hanging="1440"/>
+      </w:pPr>
+      <w:rPr>
+        <w:rFonts w:hint="default"/>
+      </w:rPr>
+    </w:lvl>
+    <w:lvl w:ilvl="6">
+      <w:start w:val="1"/>
+      <w:numFmt w:val="decimal"/>
+      <w:isLgl/>
+      <w:lvlText w:val="%1.%2.%3.%4.%5.%6.%7."/>
+      <w:lvlJc w:val="left"/>
+      <w:pPr>
+        <w:ind w:left="3660" w:hanging="1440"/>
+      </w:pPr>
+      <w:rPr>
+        <w:rFonts w:hint="default"/>
+      </w:rPr>
+    </w:lvl>
+    <w:lvl w:ilvl="7">
+      <w:start w:val="1"/>
+      <w:numFmt w:val="decimal"/>
+      <w:isLgl/>
+      <w:lvlText w:val="%1.%2.%3.%4.%5.%6.%7.%8."/>
+      <w:lvlJc w:val="left"/>
+      <w:pPr>
+        <w:ind w:left="4380" w:hanging="1800"/>
+      </w:pPr>
+      <w:rPr>
+        <w:rFonts w:hint="default"/>
+      </w:rPr>
+    </w:lvl>
+    <w:lvl w:ilvl="8">
+      <w:start w:val="1"/>
+      <w:numFmt w:val="decimal"/>
+      <w:isLgl/>
+      <w:lvlText w:val="%1.%2.%3.%4.%5.%6.%7.%8.%9."/>
+      <w:lvlJc w:val="left"/>
+      <w:pPr>
+        <w:ind w:left="4740" w:hanging="1800"/>
+      </w:pPr>
+      <w:rPr>
+        <w:rFonts w:hint="default"/>
+      </w:rPr>
+    </w:lvl>
+  </w:abstractNum>
+  <w:abstractNum w:abstractNumId="10" w15:restartNumberingAfterBreak="0">
+    <w:nsid w:val="5DC050EC"/>
+    <w:multiLevelType w:val="multilevel"/>
+    <w:tmpl w:val="6772E39C"/>
+    <w:lvl w:ilvl="0">
+      <w:start w:val="2"/>
+      <w:numFmt w:val="decimal"/>
+      <w:lvlText w:val="%1"/>
+      <w:lvlJc w:val="left"/>
+      <w:pPr>
+        <w:ind w:left="510" w:hanging="510"/>
+      </w:pPr>
+      <w:rPr>
+        <w:rFonts w:hint="default"/>
+      </w:rPr>
+    </w:lvl>
+    <w:lvl w:ilvl="1">
+      <w:start w:val="2"/>
+      <w:numFmt w:val="decimal"/>
+      <w:lvlText w:val="%1.%2"/>
+      <w:lvlJc w:val="left"/>
+      <w:pPr>
+        <w:ind w:left="870" w:hanging="510"/>
+      </w:pPr>
+      <w:rPr>
+        <w:rFonts w:hint="default"/>
+      </w:rPr>
+    </w:lvl>
+    <w:lvl w:ilvl="2">
+      <w:start w:val="2"/>
+      <w:numFmt w:val="decimal"/>
+      <w:lvlText w:val="%1.%2.%3"/>
+      <w:lvlJc w:val="left"/>
+      <w:pPr>
+        <w:ind w:left="1440" w:hanging="720"/>
+      </w:pPr>
+      <w:rPr>
+        <w:rFonts w:hint="default"/>
+      </w:rPr>
+    </w:lvl>
+    <w:lvl w:ilvl="3">
+      <w:start w:val="1"/>
+      <w:numFmt w:val="decimal"/>
+      <w:lvlText w:val="%1.%2.%3.%4"/>
+      <w:lvlJc w:val="left"/>
+      <w:pPr>
+        <w:ind w:left="1800" w:hanging="720"/>
+      </w:pPr>
+      <w:rPr>
+        <w:rFonts w:hint="default"/>
+      </w:rPr>
+    </w:lvl>
+    <w:lvl w:ilvl="4">
+      <w:start w:val="1"/>
+      <w:numFmt w:val="decimal"/>
+      <w:lvlText w:val="%1.%2.%3.%4.%5"/>
+      <w:lvlJc w:val="left"/>
+      <w:pPr>
+        <w:ind w:left="2520" w:hanging="1080"/>
+      </w:pPr>
+      <w:rPr>
+        <w:rFonts w:hint="default"/>
+      </w:rPr>
+    </w:lvl>
+    <w:lvl w:ilvl="5">
+      <w:start w:val="1"/>
+      <w:numFmt w:val="decimal"/>
+      <w:lvlText w:val="%1.%2.%3.%4.%5.%6"/>
+      <w:lvlJc w:val="left"/>
+      <w:pPr>
+        <w:ind w:left="3240" w:hanging="1440"/>
+      </w:pPr>
+      <w:rPr>
+        <w:rFonts w:hint="default"/>
+      </w:rPr>
+    </w:lvl>
+    <w:lvl w:ilvl="6">
+      <w:start w:val="1"/>
+      <w:numFmt w:val="decimal"/>
+      <w:lvlText w:val="%1.%2.%3.%4.%5.%6.%7"/>
+      <w:lvlJc w:val="left"/>
+      <w:pPr>
+        <w:ind w:left="3600" w:hanging="1440"/>
+      </w:pPr>
+      <w:rPr>
+        <w:rFonts w:hint="default"/>
+      </w:rPr>
+    </w:lvl>
+    <w:lvl w:ilvl="7">
+      <w:start w:val="1"/>
+      <w:numFmt w:val="decimal"/>
+      <w:lvlText w:val="%1.%2.%3.%4.%5.%6.%7.%8"/>
+      <w:lvlJc w:val="left"/>
+      <w:pPr>
+        <w:ind w:left="4320" w:hanging="1800"/>
+      </w:pPr>
+      <w:rPr>
+        <w:rFonts w:hint="default"/>
+      </w:rPr>
+    </w:lvl>
+    <w:lvl w:ilvl="8">
+      <w:start w:val="1"/>
+      <w:numFmt w:val="decimal"/>
+      <w:lvlText w:val="%1.%2.%3.%4.%5.%6.%7.%8.%9"/>
+      <w:lvlJc w:val="left"/>
+      <w:pPr>
+        <w:ind w:left="4680" w:hanging="1800"/>
+      </w:pPr>
+      <w:rPr>
+        <w:rFonts w:hint="default"/>
+      </w:rPr>
+    </w:lvl>
+  </w:abstractNum>
+  <w:abstractNum w:abstractNumId="11" w15:restartNumberingAfterBreak="0">
+    <w:nsid w:val="617C26E3"/>
+    <w:multiLevelType w:val="multilevel"/>
+    <w:tmpl w:val="3BE2D478"/>
+    <w:lvl w:ilvl="0">
+      <w:start w:val="3"/>
+      <w:numFmt w:val="decimal"/>
+      <w:lvlText w:val="%1."/>
+      <w:lvlJc w:val="left"/>
+      <w:pPr>
+        <w:ind w:left="390" w:hanging="390"/>
+      </w:pPr>
+      <w:rPr>
+        <w:rFonts w:hint="default"/>
+      </w:rPr>
+    </w:lvl>
+    <w:lvl w:ilvl="1">
+      <w:start w:val="1"/>
+      <w:numFmt w:val="decimal"/>
+      <w:lvlText w:val="%1.%2."/>
+      <w:lvlJc w:val="left"/>
+      <w:pPr>
+        <w:ind w:left="1140" w:hanging="720"/>
+      </w:pPr>
+      <w:rPr>
+        <w:rFonts w:hint="default"/>
+      </w:rPr>
+    </w:lvl>
+    <w:lvl w:ilvl="2">
+      <w:start w:val="1"/>
+      <w:numFmt w:val="decimal"/>
+      <w:lvlText w:val="%1.%2.%3."/>
+      <w:lvlJc w:val="left"/>
+      <w:pPr>
+        <w:ind w:left="1560" w:hanging="720"/>
+      </w:pPr>
+      <w:rPr>
+        <w:rFonts w:hint="default"/>
+      </w:rPr>
+    </w:lvl>
+    <w:lvl w:ilvl="3">
+      <w:start w:val="1"/>
+      <w:numFmt w:val="decimal"/>
+      <w:lvlText w:val="%1.%2.%3.%4."/>
+      <w:lvlJc w:val="left"/>
+      <w:pPr>
+        <w:ind w:left="2340" w:hanging="1080"/>
+      </w:pPr>
+      <w:rPr>
+        <w:rFonts w:hint="default"/>
+      </w:rPr>
+    </w:lvl>
+    <w:lvl w:ilvl="4">
+      <w:start w:val="1"/>
+      <w:numFmt w:val="decimal"/>
+      <w:lvlText w:val="%1.%2.%3.%4.%5."/>
+      <w:lvlJc w:val="left"/>
+      <w:pPr>
+        <w:ind w:left="2760" w:hanging="1080"/>
+      </w:pPr>
+      <w:rPr>
+        <w:rFonts w:hint="default"/>
+      </w:rPr>
+    </w:lvl>
+    <w:lvl w:ilvl="5">
+      <w:start w:val="1"/>
+      <w:numFmt w:val="decimal"/>
+      <w:lvlText w:val="%1.%2.%3.%4.%5.%6."/>
+      <w:lvlJc w:val="left"/>
+      <w:pPr>
+        <w:ind w:left="3540" w:hanging="1440"/>
+      </w:pPr>
+      <w:rPr>
+        <w:rFonts w:hint="default"/>
+      </w:rPr>
+    </w:lvl>
+    <w:lvl w:ilvl="6">
+      <w:start w:val="1"/>
+      <w:numFmt w:val="decimal"/>
+      <w:lvlText w:val="%1.%2.%3.%4.%5.%6.%7."/>
+      <w:lvlJc w:val="left"/>
+      <w:pPr>
+        <w:ind w:left="3960" w:hanging="1440"/>
+      </w:pPr>
+      <w:rPr>
+        <w:rFonts w:hint="default"/>
+      </w:rPr>
+    </w:lvl>
+    <w:lvl w:ilvl="7">
+      <w:start w:val="1"/>
+      <w:numFmt w:val="decimal"/>
+      <w:lvlText w:val="%1.%2.%3.%4.%5.%6.%7.%8."/>
+      <w:lvlJc w:val="left"/>
+      <w:pPr>
+        <w:ind w:left="4740" w:hanging="1800"/>
+      </w:pPr>
+      <w:rPr>
+        <w:rFonts w:hint="default"/>
+      </w:rPr>
+    </w:lvl>
+    <w:lvl w:ilvl="8">
+      <w:start w:val="1"/>
+      <w:numFmt w:val="decimal"/>
+      <w:lvlText w:val="%1.%2.%3.%4.%5.%6.%7.%8.%9."/>
+      <w:lvlJc w:val="left"/>
+      <w:pPr>
+        <w:ind w:left="5160" w:hanging="1800"/>
+      </w:pPr>
+      <w:rPr>
+        <w:rFonts w:hint="default"/>
+      </w:rPr>
+    </w:lvl>
+  </w:abstractNum>
+  <w:abstractNum w:abstractNumId="12" w15:restartNumberingAfterBreak="0">
+    <w:nsid w:val="72AD2006"/>
     <w:multiLevelType w:val="hybridMultilevel"/>
-    <w:tmpl w:val="E6FCDCE2"/>
-    <w:lvl w:ilvl="0" w:tplc="83E8BC0E">
+    <w:tmpl w:val="9660579C"/>
+    <w:lvl w:ilvl="0" w:tplc="FFFFFFFF">
       <w:start w:val="1"/>
       <w:numFmt w:val="decimal"/>
       <w:lvlText w:val="%1."/>
       <w:lvlJc w:val="left"/>
       <w:pPr>
-        <w:ind w:left="420" w:hanging="360"/>
-      </w:pPr>
-      <w:rPr>
-        <w:rFonts w:asciiTheme="majorHAnsi" w:hAnsiTheme="majorHAnsi" w:cstheme="majorBidi" w:hint="default"/>
-      </w:rPr>
-    </w:lvl>
-    <w:lvl w:ilvl="1" w:tplc="04090019" w:tentative="1">
+        <w:ind w:left="990" w:hanging="360"/>
+      </w:pPr>
+      <w:rPr>
+        <w:rFonts w:hint="default"/>
+      </w:rPr>
+    </w:lvl>
+    <w:lvl w:ilvl="1" w:tplc="FFFFFFFF" w:tentative="1">
       <w:start w:val="1"/>
       <w:numFmt w:val="lowerLetter"/>
       <w:lvlText w:val="%2."/>
       <w:lvlJc w:val="left"/>
       <w:pPr>
-        <w:ind w:left="1140" w:hanging="360"/>
-      </w:pPr>
-    </w:lvl>
-    <w:lvl w:ilvl="2" w:tplc="0409001B" w:tentative="1">
+        <w:ind w:left="1710" w:hanging="360"/>
+      </w:pPr>
+    </w:lvl>
+    <w:lvl w:ilvl="2" w:tplc="FFFFFFFF" w:tentative="1">
       <w:start w:val="1"/>
       <w:numFmt w:val="lowerRoman"/>
       <w:lvlText w:val="%3."/>
       <w:lvlJc w:val="right"/>
       <w:pPr>
-        <w:ind w:left="1860" w:hanging="180"/>
-      </w:pPr>
-    </w:lvl>
-    <w:lvl w:ilvl="3" w:tplc="0409000F" w:tentative="1">
+        <w:ind w:left="2430" w:hanging="180"/>
+      </w:pPr>
+    </w:lvl>
+    <w:lvl w:ilvl="3" w:tplc="FFFFFFFF" w:tentative="1">
       <w:start w:val="1"/>
       <w:numFmt w:val="decimal"/>
       <w:lvlText w:val="%4."/>
       <w:lvlJc w:val="left"/>
       <w:pPr>
-        <w:ind w:left="2580" w:hanging="360"/>
-      </w:pPr>
-    </w:lvl>
-    <w:lvl w:ilvl="4" w:tplc="04090019" w:tentative="1">
+        <w:ind w:left="3150" w:hanging="360"/>
+      </w:pPr>
+    </w:lvl>
+    <w:lvl w:ilvl="4" w:tplc="FFFFFFFF" w:tentative="1">
       <w:start w:val="1"/>
       <w:numFmt w:val="lowerLetter"/>
       <w:lvlText w:val="%5."/>
       <w:lvlJc w:val="left"/>
       <w:pPr>
-        <w:ind w:left="3300" w:hanging="360"/>
-      </w:pPr>
-    </w:lvl>
-    <w:lvl w:ilvl="5" w:tplc="0409001B" w:tentative="1">
+        <w:ind w:left="3870" w:hanging="360"/>
+      </w:pPr>
+    </w:lvl>
+    <w:lvl w:ilvl="5" w:tplc="FFFFFFFF" w:tentative="1">
       <w:start w:val="1"/>
       <w:numFmt w:val="lowerRoman"/>
       <w:lvlText w:val="%6."/>
       <w:lvlJc w:val="right"/>
       <w:pPr>
-        <w:ind w:left="4020" w:hanging="180"/>
-      </w:pPr>
-    </w:lvl>
-    <w:lvl w:ilvl="6" w:tplc="0409000F" w:tentative="1">
+        <w:ind w:left="4590" w:hanging="180"/>
+      </w:pPr>
+    </w:lvl>
+    <w:lvl w:ilvl="6" w:tplc="FFFFFFFF" w:tentative="1">
       <w:start w:val="1"/>
       <w:numFmt w:val="decimal"/>
       <w:lvlText w:val="%7."/>
       <w:lvlJc w:val="left"/>
       <w:pPr>
-        <w:ind w:left="4740" w:hanging="360"/>
-      </w:pPr>
-    </w:lvl>
-    <w:lvl w:ilvl="7" w:tplc="04090019" w:tentative="1">
+        <w:ind w:left="5310" w:hanging="360"/>
+      </w:pPr>
+    </w:lvl>
+    <w:lvl w:ilvl="7" w:tplc="FFFFFFFF" w:tentative="1">
       <w:start w:val="1"/>
       <w:numFmt w:val="lowerLetter"/>
       <w:lvlText w:val="%8."/>
       <w:lvlJc w:val="left"/>
       <w:pPr>
-        <w:ind w:left="5460" w:hanging="360"/>
-      </w:pPr>
-    </w:lvl>
-    <w:lvl w:ilvl="8" w:tplc="0409001B" w:tentative="1">
+        <w:ind w:left="6030" w:hanging="360"/>
+      </w:pPr>
+    </w:lvl>
+    <w:lvl w:ilvl="8" w:tplc="FFFFFFFF" w:tentative="1">
       <w:start w:val="1"/>
       <w:numFmt w:val="lowerRoman"/>
       <w:lvlText w:val="%9."/>
       <w:lvlJc w:val="right"/>
       <w:pPr>
-        <w:ind w:left="6180" w:hanging="180"/>
+        <w:ind w:left="6750" w:hanging="180"/>
       </w:pPr>
     </w:lvl>
   </w:abstractNum>
-  <w:abstractNum w:abstractNumId="5" w15:restartNumberingAfterBreak="0">
+  <w:abstractNum w:abstractNumId="13" w15:restartNumberingAfterBreak="0">
     <w:nsid w:val="735C5DDD"/>
     <w:multiLevelType w:val="hybridMultilevel"/>
     <w:tmpl w:val="A648CBD4"/>
@@ -1808,7 +4077,7 @@
       </w:pPr>
     </w:lvl>
   </w:abstractNum>
-  <w:abstractNum w:abstractNumId="6" w15:restartNumberingAfterBreak="0">
+  <w:abstractNum w:abstractNumId="14" w15:restartNumberingAfterBreak="0">
     <w:nsid w:val="78290A89"/>
     <w:multiLevelType w:val="hybridMultilevel"/>
     <w:tmpl w:val="9660579C"/>
@@ -1898,25 +4167,49 @@
     </w:lvl>
   </w:abstractNum>
   <w:num w:numId="1">
-    <w:abstractNumId w:val="4"/>
+    <w:abstractNumId w:val="9"/>
   </w:num>
   <w:num w:numId="2">
-    <w:abstractNumId w:val="3"/>
+    <w:abstractNumId w:val="8"/>
   </w:num>
   <w:num w:numId="3">
-    <w:abstractNumId w:val="5"/>
+    <w:abstractNumId w:val="13"/>
   </w:num>
   <w:num w:numId="4">
     <w:abstractNumId w:val="0"/>
   </w:num>
   <w:num w:numId="5">
+    <w:abstractNumId w:val="14"/>
+  </w:num>
+  <w:num w:numId="6">
+    <w:abstractNumId w:val="7"/>
+  </w:num>
+  <w:num w:numId="7">
     <w:abstractNumId w:val="6"/>
   </w:num>
-  <w:num w:numId="6">
+  <w:num w:numId="8">
+    <w:abstractNumId w:val="12"/>
+  </w:num>
+  <w:num w:numId="9">
+    <w:abstractNumId w:val="3"/>
+  </w:num>
+  <w:num w:numId="10">
     <w:abstractNumId w:val="2"/>
   </w:num>
-  <w:num w:numId="7">
+  <w:num w:numId="11">
+    <w:abstractNumId w:val="10"/>
+  </w:num>
+  <w:num w:numId="12">
     <w:abstractNumId w:val="1"/>
+  </w:num>
+  <w:num w:numId="13">
+    <w:abstractNumId w:val="11"/>
+  </w:num>
+  <w:num w:numId="14">
+    <w:abstractNumId w:val="5"/>
+  </w:num>
+  <w:num w:numId="15">
+    <w:abstractNumId w:val="4"/>
   </w:num>
 </w:numbering>
 </file>
@@ -2044,6 +4337,7 @@
     <w:lsdException w:name="HTML Sample" w:semiHidden="1" w:unhideWhenUsed="1"/>
     <w:lsdException w:name="HTML Typewriter" w:semiHidden="1" w:unhideWhenUsed="1"/>
     <w:lsdException w:name="HTML Variable" w:semiHidden="1" w:unhideWhenUsed="1"/>
+    <w:lsdException w:name="Normal Table" w:semiHidden="1" w:unhideWhenUsed="1"/>
     <w:lsdException w:name="annotation subject" w:semiHidden="1" w:unhideWhenUsed="1"/>
     <w:lsdException w:name="No List" w:semiHidden="1" w:unhideWhenUsed="1"/>
     <w:lsdException w:name="Outline List 1" w:semiHidden="1" w:unhideWhenUsed="1"/>
@@ -2090,8 +4384,10 @@
     <w:lsdException w:name="Table Subtle 2" w:semiHidden="1" w:unhideWhenUsed="1"/>
     <w:lsdException w:name="Table Web 1" w:semiHidden="1" w:unhideWhenUsed="1"/>
     <w:lsdException w:name="Table Web 2" w:semiHidden="1" w:unhideWhenUsed="1"/>
+    <w:lsdException w:name="Table Web 3" w:semiHidden="1" w:unhideWhenUsed="1"/>
     <w:lsdException w:name="Balloon Text" w:semiHidden="1" w:unhideWhenUsed="1"/>
     <w:lsdException w:name="Table Grid" w:uiPriority="39"/>
+    <w:lsdException w:name="Table Theme" w:semiHidden="1" w:unhideWhenUsed="1"/>
     <w:lsdException w:name="Placeholder Text" w:semiHidden="1"/>
     <w:lsdException w:name="No Spacing" w:uiPriority="1" w:qFormat="1"/>
     <w:lsdException w:name="Light Shading" w:uiPriority="60"/>
@@ -2465,6 +4761,25 @@
       <w:contextualSpacing/>
     </w:pPr>
   </w:style>
+  <w:style w:type="table" w:styleId="TableGrid">
+    <w:name w:val="Table Grid"/>
+    <w:basedOn w:val="TableNormal"/>
+    <w:uiPriority w:val="39"/>
+    <w:rsid w:val="006F37CB"/>
+    <w:pPr>
+      <w:spacing w:after="0" w:line="240" w:lineRule="auto"/>
+    </w:pPr>
+    <w:tblPr>
+      <w:tblBorders>
+        <w:top w:val="single" w:sz="4" w:space="0" w:color="auto"/>
+        <w:left w:val="single" w:sz="4" w:space="0" w:color="auto"/>
+        <w:bottom w:val="single" w:sz="4" w:space="0" w:color="auto"/>
+        <w:right w:val="single" w:sz="4" w:space="0" w:color="auto"/>
+        <w:insideH w:val="single" w:sz="4" w:space="0" w:color="auto"/>
+        <w:insideV w:val="single" w:sz="4" w:space="0" w:color="auto"/>
+      </w:tblBorders>
+    </w:tblPr>
+  </w:style>
 </w:styles>
 </file>
 

</xml_diff>